<commit_message>
readme and report update
</commit_message>
<xml_diff>
--- a/gr1_Adamus_Bielak_SQL.docx
+++ b/gr1_Adamus_Bielak_SQL.docx
@@ -59,7 +59,6 @@
                 <w:szCs w:val="20"/>
               </w:rPr>
             </w:pPr>
-            <w:proofErr w:type="spellStart"/>
             <w:r>
               <w:rPr>
                 <w:rFonts w:ascii="Arial Narrow" w:hAnsi="Arial Narrow"/>
@@ -68,7 +67,6 @@
               </w:rPr>
               <w:t>WIMiIP</w:t>
             </w:r>
-            <w:proofErr w:type="spellEnd"/>
           </w:p>
         </w:tc>
         <w:tc>
@@ -208,7 +206,6 @@
                 <w:szCs w:val="20"/>
               </w:rPr>
             </w:pPr>
-            <w:proofErr w:type="spellStart"/>
             <w:r>
               <w:rPr>
                 <w:rFonts w:ascii="Arial Narrow" w:hAnsi="Arial Narrow"/>
@@ -217,7 +214,6 @@
               </w:rPr>
               <w:t>Kieurnek</w:t>
             </w:r>
-            <w:proofErr w:type="spellEnd"/>
           </w:p>
           <w:p>
             <w:pPr>
@@ -723,7 +719,6 @@
       <w:r>
         <w:t xml:space="preserve"> użytkowników w systemie takich jak np. uczniowie, nauczyciele czy dyrektor, którzy są odróżniani dzięki relacji z tabelą </w:t>
       </w:r>
-      <w:proofErr w:type="spellStart"/>
       <w:r>
         <w:rPr>
           <w:i/>
@@ -731,11 +726,9 @@
         </w:rPr>
         <w:t>UserRole</w:t>
       </w:r>
-      <w:proofErr w:type="spellEnd"/>
       <w:r>
         <w:t xml:space="preserve">, w przypadku ucznia posiada uzupełnione pole </w:t>
       </w:r>
-      <w:proofErr w:type="spellStart"/>
       <w:r>
         <w:rPr>
           <w:i/>
@@ -743,7 +736,6 @@
         </w:rPr>
         <w:t>ClassID</w:t>
       </w:r>
-      <w:proofErr w:type="spellEnd"/>
       <w:r>
         <w:t xml:space="preserve"> wskazujące na przynależność do danej klasy;</w:t>
       </w:r>
@@ -758,7 +750,6 @@
         <w:spacing w:line="360" w:lineRule="auto"/>
         <w:jc w:val="both"/>
       </w:pPr>
-      <w:proofErr w:type="spellStart"/>
       <w:r>
         <w:rPr>
           <w:i/>
@@ -766,14 +757,12 @@
         </w:rPr>
         <w:t>UserRole</w:t>
       </w:r>
-      <w:proofErr w:type="spellEnd"/>
       <w:r>
         <w:t xml:space="preserve"> – wskazuję role użytkownika,</w:t>
       </w:r>
       <w:r>
         <w:t xml:space="preserve"> ma do siebie przypisany obiekt z tabeli </w:t>
       </w:r>
-      <w:proofErr w:type="spellStart"/>
       <w:r>
         <w:rPr>
           <w:i/>
@@ -781,7 +770,6 @@
         </w:rPr>
         <w:t>RolePermission</w:t>
       </w:r>
-      <w:proofErr w:type="spellEnd"/>
       <w:r>
         <w:t>;</w:t>
       </w:r>
@@ -796,7 +784,6 @@
         <w:spacing w:line="360" w:lineRule="auto"/>
         <w:jc w:val="both"/>
       </w:pPr>
-      <w:proofErr w:type="spellStart"/>
       <w:r>
         <w:rPr>
           <w:i/>
@@ -804,11 +791,9 @@
         </w:rPr>
         <w:t>RolePermission</w:t>
       </w:r>
-      <w:proofErr w:type="spellEnd"/>
       <w:r>
         <w:t xml:space="preserve"> – zawiera zestaw pozwoleń (obiektów </w:t>
       </w:r>
-      <w:proofErr w:type="spellStart"/>
       <w:r>
         <w:rPr>
           <w:i/>
@@ -816,7 +801,6 @@
         </w:rPr>
         <w:t>Permission</w:t>
       </w:r>
-      <w:proofErr w:type="spellEnd"/>
       <w:r>
         <w:t>) dla danej roli;</w:t>
       </w:r>
@@ -831,7 +815,6 @@
         <w:spacing w:line="360" w:lineRule="auto"/>
         <w:jc w:val="both"/>
       </w:pPr>
-      <w:proofErr w:type="spellStart"/>
       <w:r>
         <w:rPr>
           <w:i/>
@@ -839,7 +822,6 @@
         </w:rPr>
         <w:t>Permission</w:t>
       </w:r>
-      <w:proofErr w:type="spellEnd"/>
       <w:r>
         <w:t xml:space="preserve"> – pojedyncza rola;</w:t>
       </w:r>
@@ -902,7 +884,6 @@
         <w:spacing w:line="360" w:lineRule="auto"/>
         <w:jc w:val="both"/>
       </w:pPr>
-      <w:proofErr w:type="spellStart"/>
       <w:r>
         <w:rPr>
           <w:i/>
@@ -910,11 +891,9 @@
         </w:rPr>
         <w:t>Timetable</w:t>
       </w:r>
-      <w:proofErr w:type="spellEnd"/>
       <w:r>
         <w:t xml:space="preserve"> – plan zajęć dla poszczególnych przedmiotów prowadzonych przez danego nauczyciela (relacja z tabelą </w:t>
       </w:r>
-      <w:proofErr w:type="spellStart"/>
       <w:r>
         <w:rPr>
           <w:i/>
@@ -922,7 +901,6 @@
         </w:rPr>
         <w:t>ClassSubjectTeacher</w:t>
       </w:r>
-      <w:proofErr w:type="spellEnd"/>
       <w:r>
         <w:t>), zawiera również pole odpowiadające za zastępstwo nauczyciela (jeśli takie jest wymagane);</w:t>
       </w:r>
@@ -937,7 +915,6 @@
         <w:spacing w:line="360" w:lineRule="auto"/>
         <w:jc w:val="both"/>
       </w:pPr>
-      <w:proofErr w:type="spellStart"/>
       <w:r>
         <w:rPr>
           <w:i/>
@@ -945,11 +922,9 @@
         </w:rPr>
         <w:t>ClassSubjectTeacher</w:t>
       </w:r>
-      <w:proofErr w:type="spellEnd"/>
       <w:r>
         <w:t xml:space="preserve"> – tabela asocjacyjna wiążąca ze sobą przedmiot, nauczyciela i klasę, wykorzystana w głównej mierze w planie zajęć (</w:t>
       </w:r>
-      <w:proofErr w:type="spellStart"/>
       <w:r>
         <w:rPr>
           <w:i/>
@@ -957,7 +932,6 @@
         </w:rPr>
         <w:t>Timetable</w:t>
       </w:r>
-      <w:proofErr w:type="spellEnd"/>
       <w:r>
         <w:t>);</w:t>
       </w:r>
@@ -972,7 +946,6 @@
         <w:spacing w:line="360" w:lineRule="auto"/>
         <w:jc w:val="both"/>
       </w:pPr>
-      <w:proofErr w:type="spellStart"/>
       <w:r>
         <w:rPr>
           <w:i/>
@@ -980,7 +953,6 @@
         </w:rPr>
         <w:t>Subject</w:t>
       </w:r>
-      <w:proofErr w:type="spellEnd"/>
       <w:r>
         <w:t xml:space="preserve"> – </w:t>
       </w:r>
@@ -1028,7 +1000,6 @@
         <w:spacing w:line="360" w:lineRule="auto"/>
         <w:jc w:val="both"/>
       </w:pPr>
-      <w:proofErr w:type="spellStart"/>
       <w:r>
         <w:rPr>
           <w:i/>
@@ -1036,7 +1007,6 @@
         </w:rPr>
         <w:t>GradeValue</w:t>
       </w:r>
-      <w:proofErr w:type="spellEnd"/>
       <w:r>
         <w:t xml:space="preserve"> – reprezentuje </w:t>
       </w:r>
@@ -1138,10 +1108,7 @@
         <w:t xml:space="preserve"> już zajęcia</w:t>
       </w:r>
       <w:r>
-        <w:t xml:space="preserve"> – wykorzystana w wyzwalaczu nr </w:t>
-      </w:r>
-      <w:r>
-        <w:t>2</w:t>
+        <w:t xml:space="preserve"> – wykorzystana w wyzwalaczu nr 2</w:t>
       </w:r>
       <w:r>
         <w:t>.</w:t>
@@ -1195,10 +1162,107 @@
         <w:t>Funkcja nr 1: weryfikuje czy dany użytkownik jest studentem</w:t>
       </w:r>
       <w:r>
-        <w:t xml:space="preserve"> – wykorzystana w wyzwalaczu nr </w:t>
-      </w:r>
-      <w:r>
-        <w:t>6, 7, 8, 9</w:t>
+        <w:t xml:space="preserve"> – wykorzystana w wyzwalaczu nr 6, 7, 8, 9.</w:t>
+      </w:r>
+    </w:p>
+    <w:p>
+      <w:pPr>
+        <w:pStyle w:val="Akapitzlist"/>
+        <w:numPr>
+          <w:ilvl w:val="0"/>
+          <w:numId w:val="4"/>
+        </w:numPr>
+        <w:spacing w:line="360" w:lineRule="auto"/>
+      </w:pPr>
+      <w:r>
+        <w:t>Funkcja nr 2: weryfikuje czy dany użytkownik jest nauczycielem i czy ma już wychowawstwo</w:t>
+      </w:r>
+      <w:r>
+        <w:t xml:space="preserve"> – wykorzystana w wyzwalaczu nr 12, 13.</w:t>
+      </w:r>
+    </w:p>
+    <w:p>
+      <w:pPr>
+        <w:pStyle w:val="Akapitzlist"/>
+        <w:numPr>
+          <w:ilvl w:val="0"/>
+          <w:numId w:val="4"/>
+        </w:numPr>
+        <w:spacing w:line="360" w:lineRule="auto"/>
+      </w:pPr>
+      <w:r>
+        <w:t>Funkcja nr 3: wyznacza liczbę uczniów w klasie</w:t>
+      </w:r>
+      <w:r>
+        <w:t xml:space="preserve"> – wykorzystana w wyzwalaczu nr 14, 15.</w:t>
+      </w:r>
+    </w:p>
+    <w:p>
+      <w:pPr>
+        <w:jc w:val="both"/>
+        <w:rPr>
+          <w:u w:val="single"/>
+        </w:rPr>
+      </w:pPr>
+    </w:p>
+    <w:p>
+      <w:pPr>
+        <w:jc w:val="both"/>
+        <w:rPr>
+          <w:u w:val="single"/>
+        </w:rPr>
+      </w:pPr>
+      <w:r>
+        <w:rPr>
+          <w:u w:val="single"/>
+        </w:rPr>
+        <w:t>Wyzwalacze (trigery)</w:t>
+      </w:r>
+    </w:p>
+    <w:p>
+      <w:pPr>
+        <w:jc w:val="both"/>
+      </w:pPr>
+    </w:p>
+    <w:p>
+      <w:pPr>
+        <w:pStyle w:val="Akapitzlist"/>
+        <w:numPr>
+          <w:ilvl w:val="0"/>
+          <w:numId w:val="5"/>
+        </w:numPr>
+        <w:spacing w:line="360" w:lineRule="auto"/>
+      </w:pPr>
+      <w:r>
+        <w:t>Triger nr 1 – before add user (</w:t>
+      </w:r>
+      <w:r>
+        <w:t>uczen</w:t>
+      </w:r>
+      <w:r>
+        <w:t>): weryfikuje czy klasa do której ma trafić uczeń  nie zakończyła już edukacji.</w:t>
+      </w:r>
+    </w:p>
+    <w:p>
+      <w:pPr>
+        <w:pStyle w:val="Akapitzlist"/>
+        <w:numPr>
+          <w:ilvl w:val="0"/>
+          <w:numId w:val="5"/>
+        </w:numPr>
+        <w:spacing w:line="360" w:lineRule="auto"/>
+      </w:pPr>
+      <w:r>
+        <w:t xml:space="preserve">Triger nr 2 – before add </w:t>
+      </w:r>
+      <w:r>
+        <w:t>timetable</w:t>
+      </w:r>
+      <w:r>
+        <w:t xml:space="preserve">: weryfikuje czy </w:t>
+      </w:r>
+      <w:r>
+        <w:t>nowe zajęcia nie zachodzą na już istniejące</w:t>
       </w:r>
       <w:r>
         <w:t>.</w:t>
@@ -1209,27 +1273,234 @@
         <w:pStyle w:val="Akapitzlist"/>
         <w:numPr>
           <w:ilvl w:val="0"/>
-          <w:numId w:val="4"/>
-        </w:numPr>
-        <w:spacing w:line="360" w:lineRule="auto"/>
-      </w:pPr>
-      <w:r>
-        <w:t>Funkcja nr 2: weryfikuje czy dany użytkownik jest nauczycielem i czy ma już wychowawstwo</w:t>
+          <w:numId w:val="5"/>
+        </w:numPr>
+        <w:spacing w:line="360" w:lineRule="auto"/>
+      </w:pPr>
+      <w:r>
+        <w:t>Triger nr 3</w:t>
+      </w:r>
+      <w:r>
+        <w:t xml:space="preserve"> – after add class</w:t>
+      </w:r>
+      <w:r>
+        <w:t xml:space="preserve">: wyznacza </w:t>
+      </w:r>
+      <w:r>
+        <w:t>rok ukończenia szkoły dla tej klasy.</w:t>
+      </w:r>
+    </w:p>
+    <w:p>
+      <w:pPr>
+        <w:pStyle w:val="Akapitzlist"/>
+        <w:numPr>
+          <w:ilvl w:val="0"/>
+          <w:numId w:val="5"/>
+        </w:numPr>
+        <w:spacing w:line="360" w:lineRule="auto"/>
+      </w:pPr>
+      <w:r>
+        <w:t>Triger nr 4</w:t>
+      </w:r>
+      <w:r>
+        <w:t xml:space="preserve"> – before update user (uczen)</w:t>
+      </w:r>
+      <w:r>
+        <w:t xml:space="preserve">: </w:t>
+      </w:r>
+      <w:r>
+        <w:t>weryfikuje czy klasa do której ma trafić uczeń  nie zakończyła już edukacji.</w:t>
+      </w:r>
+    </w:p>
+    <w:p>
+      <w:pPr>
+        <w:pStyle w:val="Akapitzlist"/>
+        <w:numPr>
+          <w:ilvl w:val="0"/>
+          <w:numId w:val="5"/>
+        </w:numPr>
+        <w:spacing w:line="360" w:lineRule="auto"/>
+      </w:pPr>
+      <w:r>
+        <w:t xml:space="preserve">Triger nr </w:t>
+      </w:r>
+      <w:r>
+        <w:t>5</w:t>
       </w:r>
       <w:r>
         <w:t xml:space="preserve"> </w:t>
       </w:r>
       <w:r>
-        <w:t>– wykorzystana w wyzwalaczu nr 1</w:t>
-      </w:r>
-      <w:r>
-        <w:t>2</w:t>
-      </w:r>
-      <w:r>
-        <w:t xml:space="preserve">, </w:t>
-      </w:r>
-      <w:r>
-        <w:t>13</w:t>
+        <w:t>– before update class: wyznacza rok ukończenia szkoły dla tej klasy.</w:t>
+      </w:r>
+    </w:p>
+    <w:p>
+      <w:pPr>
+        <w:pStyle w:val="Akapitzlist"/>
+        <w:numPr>
+          <w:ilvl w:val="0"/>
+          <w:numId w:val="5"/>
+        </w:numPr>
+        <w:spacing w:line="360" w:lineRule="auto"/>
+      </w:pPr>
+      <w:r>
+        <w:t>Triger nr 6</w:t>
+      </w:r>
+      <w:r>
+        <w:t xml:space="preserve"> – before add grade: weryfikuje czy user dodający ocenę na pewno nie jest uczniem.</w:t>
+      </w:r>
+    </w:p>
+    <w:p>
+      <w:pPr>
+        <w:pStyle w:val="Akapitzlist"/>
+        <w:numPr>
+          <w:ilvl w:val="0"/>
+          <w:numId w:val="5"/>
+        </w:numPr>
+        <w:spacing w:line="360" w:lineRule="auto"/>
+      </w:pPr>
+      <w:r>
+        <w:t>Triger nr 7</w:t>
+      </w:r>
+      <w:r>
+        <w:t xml:space="preserve"> – before update grade: weryfikuje czy user dodający ocenę na pewno nie jest uczniem.</w:t>
+      </w:r>
+    </w:p>
+    <w:p>
+      <w:pPr>
+        <w:pStyle w:val="Akapitzlist"/>
+        <w:numPr>
+          <w:ilvl w:val="0"/>
+          <w:numId w:val="5"/>
+        </w:numPr>
+        <w:spacing w:line="360" w:lineRule="auto"/>
+      </w:pPr>
+      <w:r>
+        <w:t>Triger nr 8</w:t>
+      </w:r>
+      <w:r>
+        <w:t xml:space="preserve"> – before add grade: weryfikuje czy user otrzymujący ocenę na pewno jest uczniem.</w:t>
+      </w:r>
+    </w:p>
+    <w:p>
+      <w:pPr>
+        <w:pStyle w:val="Akapitzlist"/>
+        <w:numPr>
+          <w:ilvl w:val="0"/>
+          <w:numId w:val="5"/>
+        </w:numPr>
+        <w:spacing w:line="360" w:lineRule="auto"/>
+      </w:pPr>
+      <w:r>
+        <w:t>Triger nr 9</w:t>
+      </w:r>
+      <w:r>
+        <w:t xml:space="preserve"> – before update grade: weryfikuje czy user otrzymujący ocenę na pewno jest uczniem.</w:t>
+      </w:r>
+    </w:p>
+    <w:p>
+      <w:pPr>
+        <w:pStyle w:val="Akapitzlist"/>
+        <w:numPr>
+          <w:ilvl w:val="0"/>
+          <w:numId w:val="5"/>
+        </w:numPr>
+        <w:spacing w:line="360" w:lineRule="auto"/>
+      </w:pPr>
+      <w:r>
+        <w:t>Triger nr 10</w:t>
+      </w:r>
+      <w:r>
+        <w:t xml:space="preserve"> – before add grade </w:t>
+      </w:r>
+      <w:r>
+        <w:t xml:space="preserve">: weryfikuje </w:t>
+      </w:r>
+      <w:r>
+        <w:t>czy</w:t>
+      </w:r>
+      <w:r>
+        <w:t xml:space="preserve"> nauczyciel wystawiający ocenę na pewno naucza ucznia otrzymującego ocenę przedmiotu z którego ocena jest wystawiana.</w:t>
+      </w:r>
+    </w:p>
+    <w:p>
+      <w:pPr>
+        <w:pStyle w:val="Akapitzlist"/>
+        <w:numPr>
+          <w:ilvl w:val="0"/>
+          <w:numId w:val="5"/>
+        </w:numPr>
+        <w:spacing w:line="360" w:lineRule="auto"/>
+      </w:pPr>
+      <w:r>
+        <w:t>Triger nr 11</w:t>
+      </w:r>
+      <w:r>
+        <w:t xml:space="preserve"> – before update grade : weryfikuje czy</w:t>
+      </w:r>
+      <w:r>
+        <w:t xml:space="preserve"> nauczyciel wystawiający ocenę na pewno naucza ucznia otrzymującego ocenę przedmiotu z którego ocena jest wystawiana.</w:t>
+      </w:r>
+    </w:p>
+    <w:p>
+      <w:pPr>
+        <w:pStyle w:val="Akapitzlist"/>
+        <w:numPr>
+          <w:ilvl w:val="0"/>
+          <w:numId w:val="5"/>
+        </w:numPr>
+        <w:spacing w:line="360" w:lineRule="auto"/>
+      </w:pPr>
+      <w:r>
+        <w:t>Triger nr 12</w:t>
+      </w:r>
+      <w:r>
+        <w:t xml:space="preserve"> – before add class</w:t>
+      </w:r>
+      <w:r>
+        <w:t xml:space="preserve">: </w:t>
+      </w:r>
+      <w:r>
+        <w:t>weryfikuję czy użytkownik, który ma być wychować na pewno jest nauczycielem i czy nie ma już wychowawstwa.</w:t>
+      </w:r>
+    </w:p>
+    <w:p>
+      <w:pPr>
+        <w:pStyle w:val="Akapitzlist"/>
+        <w:numPr>
+          <w:ilvl w:val="0"/>
+          <w:numId w:val="5"/>
+        </w:numPr>
+        <w:spacing w:line="360" w:lineRule="auto"/>
+      </w:pPr>
+      <w:r>
+        <w:lastRenderedPageBreak/>
+        <w:t>Triger nr 13</w:t>
+      </w:r>
+      <w:r>
+        <w:t xml:space="preserve"> – before update class: weryfikuję czy użytkownik, który ma być wychować na pewno jest nauczycielem i czy nie ma już wychowawstwa.</w:t>
+      </w:r>
+    </w:p>
+    <w:p>
+      <w:pPr>
+        <w:pStyle w:val="Akapitzlist"/>
+        <w:numPr>
+          <w:ilvl w:val="0"/>
+          <w:numId w:val="5"/>
+        </w:numPr>
+        <w:spacing w:line="360" w:lineRule="auto"/>
+      </w:pPr>
+      <w:r>
+        <w:t>Triger nr 14</w:t>
+      </w:r>
+      <w:r>
+        <w:t xml:space="preserve"> – before add user (uczen)</w:t>
+      </w:r>
+      <w:r>
+        <w:t xml:space="preserve">: weryfikuje czy </w:t>
+      </w:r>
+      <w:r>
+        <w:t>klasa do której ma trafić uczeń nie jest pełna</w:t>
       </w:r>
       <w:r>
         <w:t>.</w:t>
@@ -1240,28 +1511,28 @@
         <w:pStyle w:val="Akapitzlist"/>
         <w:numPr>
           <w:ilvl w:val="0"/>
-          <w:numId w:val="4"/>
-        </w:numPr>
-        <w:spacing w:line="360" w:lineRule="auto"/>
-      </w:pPr>
-      <w:r>
-        <w:t>Funkcja nr 3: wyznacza liczbę uczniów w klasie</w:t>
-      </w:r>
-      <w:r>
-        <w:t xml:space="preserve"> – wykorzystana w wyzwalaczu nr 1</w:t>
-      </w:r>
-      <w:r>
-        <w:t>4</w:t>
-      </w:r>
-      <w:r>
-        <w:t xml:space="preserve">, </w:t>
-      </w:r>
-      <w:r>
-        <w:t>15</w:t>
-      </w:r>
-      <w:r>
-        <w:t>.</w:t>
-      </w:r>
+          <w:numId w:val="5"/>
+        </w:numPr>
+        <w:spacing w:line="360" w:lineRule="auto"/>
+      </w:pPr>
+      <w:r>
+        <w:t>Triger nr 15</w:t>
+      </w:r>
+      <w:r>
+        <w:t xml:space="preserve"> -</w:t>
+      </w:r>
+      <w:r>
+        <w:t xml:space="preserve"> </w:t>
+      </w:r>
+      <w:r>
+        <w:t>before update user (uczen): weryfikuje czy klasa do której ma trafić uczeń nie jest pełna.</w:t>
+      </w:r>
+    </w:p>
+    <w:p>
+      <w:pPr>
+        <w:spacing w:line="360" w:lineRule="auto"/>
+        <w:jc w:val="both"/>
+      </w:pPr>
     </w:p>
     <w:p>
       <w:pPr>
@@ -1270,909 +1541,19 @@
           <w:u w:val="single"/>
         </w:rPr>
       </w:pPr>
-    </w:p>
-    <w:p>
-      <w:pPr>
-        <w:jc w:val="both"/>
+      <w:r>
         <w:rPr>
           <w:u w:val="single"/>
         </w:rPr>
-      </w:pPr>
-      <w:r>
+        <w:t>Widoki</w:t>
+      </w:r>
+    </w:p>
+    <w:p>
+      <w:pPr>
+        <w:jc w:val="both"/>
         <w:rPr>
           <w:u w:val="single"/>
         </w:rPr>
-        <w:t>Wyzwalacze (</w:t>
-      </w:r>
-      <w:proofErr w:type="spellStart"/>
-      <w:r>
-        <w:rPr>
-          <w:u w:val="single"/>
-        </w:rPr>
-        <w:t>trigery</w:t>
-      </w:r>
-      <w:proofErr w:type="spellEnd"/>
-      <w:r>
-        <w:rPr>
-          <w:u w:val="single"/>
-        </w:rPr>
-        <w:t>)</w:t>
-      </w:r>
-    </w:p>
-    <w:p>
-      <w:pPr>
-        <w:jc w:val="both"/>
-      </w:pPr>
-    </w:p>
-    <w:p>
-      <w:pPr>
-        <w:pStyle w:val="Akapitzlist"/>
-        <w:numPr>
-          <w:ilvl w:val="0"/>
-          <w:numId w:val="5"/>
-        </w:numPr>
-        <w:spacing w:line="360" w:lineRule="auto"/>
-      </w:pPr>
-      <w:proofErr w:type="spellStart"/>
-      <w:r>
-        <w:t>Triger</w:t>
-      </w:r>
-      <w:proofErr w:type="spellEnd"/>
-      <w:r>
-        <w:t xml:space="preserve"> nr 1</w:t>
-      </w:r>
-      <w:r>
-        <w:t xml:space="preserve"> – </w:t>
-      </w:r>
-      <w:proofErr w:type="spellStart"/>
-      <w:r>
-        <w:t>before</w:t>
-      </w:r>
-      <w:proofErr w:type="spellEnd"/>
-      <w:r>
-        <w:t xml:space="preserve"> </w:t>
-      </w:r>
-      <w:proofErr w:type="spellStart"/>
-      <w:r>
-        <w:t>add</w:t>
-      </w:r>
-      <w:proofErr w:type="spellEnd"/>
-      <w:r>
-        <w:t xml:space="preserve"> </w:t>
-      </w:r>
-      <w:proofErr w:type="spellStart"/>
-      <w:r>
-        <w:t>user</w:t>
-      </w:r>
-      <w:proofErr w:type="spellEnd"/>
-      <w:r>
-        <w:t xml:space="preserve"> (</w:t>
-      </w:r>
-      <w:proofErr w:type="spellStart"/>
-      <w:r>
-        <w:t>uczen</w:t>
-      </w:r>
-      <w:proofErr w:type="spellEnd"/>
-      <w:r>
-        <w:t>)</w:t>
-      </w:r>
-      <w:r>
-        <w:t>: weryfikuje czy</w:t>
-      </w:r>
-      <w:r>
-        <w:t xml:space="preserve"> klasa do której ma trafić uczeń </w:t>
-      </w:r>
-      <w:r>
-        <w:t xml:space="preserve"> </w:t>
-      </w:r>
-      <w:r>
-        <w:t>nie zakończyła już edukacji</w:t>
-      </w:r>
-      <w:r>
-        <w:t>.</w:t>
-      </w:r>
-    </w:p>
-    <w:p>
-      <w:pPr>
-        <w:pStyle w:val="Akapitzlist"/>
-        <w:numPr>
-          <w:ilvl w:val="0"/>
-          <w:numId w:val="5"/>
-        </w:numPr>
-        <w:spacing w:line="360" w:lineRule="auto"/>
-      </w:pPr>
-      <w:proofErr w:type="spellStart"/>
-      <w:r>
-        <w:t>Triger</w:t>
-      </w:r>
-      <w:proofErr w:type="spellEnd"/>
-      <w:r>
-        <w:t xml:space="preserve"> nr 2</w:t>
-      </w:r>
-      <w:r>
-        <w:t xml:space="preserve"> – </w:t>
-      </w:r>
-      <w:proofErr w:type="spellStart"/>
-      <w:r>
-        <w:t>before</w:t>
-      </w:r>
-      <w:proofErr w:type="spellEnd"/>
-      <w:r>
-        <w:t xml:space="preserve"> </w:t>
-      </w:r>
-      <w:proofErr w:type="spellStart"/>
-      <w:r>
-        <w:t>add</w:t>
-      </w:r>
-      <w:proofErr w:type="spellEnd"/>
-      <w:r>
-        <w:t xml:space="preserve"> </w:t>
-      </w:r>
-      <w:proofErr w:type="spellStart"/>
-      <w:r>
-        <w:t>timetable</w:t>
-      </w:r>
-      <w:proofErr w:type="spellEnd"/>
-      <w:r>
-        <w:t xml:space="preserve">: weryfikuje czy </w:t>
-      </w:r>
-      <w:r>
-        <w:t>nowe zajęcia nie zachodzą na już istniejące</w:t>
-      </w:r>
-      <w:r>
-        <w:t>.</w:t>
-      </w:r>
-    </w:p>
-    <w:p>
-      <w:pPr>
-        <w:pStyle w:val="Akapitzlist"/>
-        <w:numPr>
-          <w:ilvl w:val="0"/>
-          <w:numId w:val="5"/>
-        </w:numPr>
-        <w:spacing w:line="360" w:lineRule="auto"/>
-      </w:pPr>
-      <w:proofErr w:type="spellStart"/>
-      <w:r>
-        <w:t>Triger</w:t>
-      </w:r>
-      <w:proofErr w:type="spellEnd"/>
-      <w:r>
-        <w:t xml:space="preserve"> nr 3</w:t>
-      </w:r>
-      <w:r>
-        <w:t xml:space="preserve"> – </w:t>
-      </w:r>
-      <w:proofErr w:type="spellStart"/>
-      <w:r>
-        <w:t>after</w:t>
-      </w:r>
-      <w:proofErr w:type="spellEnd"/>
-      <w:r>
-        <w:t xml:space="preserve"> </w:t>
-      </w:r>
-      <w:proofErr w:type="spellStart"/>
-      <w:r>
-        <w:t>add</w:t>
-      </w:r>
-      <w:proofErr w:type="spellEnd"/>
-      <w:r>
-        <w:t xml:space="preserve"> </w:t>
-      </w:r>
-      <w:proofErr w:type="spellStart"/>
-      <w:r>
-        <w:t>class</w:t>
-      </w:r>
-      <w:proofErr w:type="spellEnd"/>
-      <w:r>
-        <w:t xml:space="preserve">: wyznacza </w:t>
-      </w:r>
-      <w:r>
-        <w:t>rok ukończenia szkoły dla tej klasy.</w:t>
-      </w:r>
-    </w:p>
-    <w:p>
-      <w:pPr>
-        <w:pStyle w:val="Akapitzlist"/>
-        <w:numPr>
-          <w:ilvl w:val="0"/>
-          <w:numId w:val="5"/>
-        </w:numPr>
-        <w:spacing w:line="360" w:lineRule="auto"/>
-      </w:pPr>
-      <w:proofErr w:type="spellStart"/>
-      <w:r>
-        <w:t>Triger</w:t>
-      </w:r>
-      <w:proofErr w:type="spellEnd"/>
-      <w:r>
-        <w:t xml:space="preserve"> nr </w:t>
-      </w:r>
-      <w:r>
-        <w:t>4</w:t>
-      </w:r>
-      <w:r>
-        <w:t xml:space="preserve"> – </w:t>
-      </w:r>
-      <w:proofErr w:type="spellStart"/>
-      <w:r>
-        <w:t>before</w:t>
-      </w:r>
-      <w:proofErr w:type="spellEnd"/>
-      <w:r>
-        <w:t xml:space="preserve"> update </w:t>
-      </w:r>
-      <w:proofErr w:type="spellStart"/>
-      <w:r>
-        <w:t>user</w:t>
-      </w:r>
-      <w:proofErr w:type="spellEnd"/>
-      <w:r>
-        <w:t xml:space="preserve"> (</w:t>
-      </w:r>
-      <w:proofErr w:type="spellStart"/>
-      <w:r>
-        <w:t>uczen</w:t>
-      </w:r>
-      <w:proofErr w:type="spellEnd"/>
-      <w:r>
-        <w:t>)</w:t>
-      </w:r>
-      <w:r>
-        <w:t xml:space="preserve">: </w:t>
-      </w:r>
-      <w:r>
-        <w:t>weryfikuje czy klasa do której ma trafić uczeń  nie zakończyła już edukacji</w:t>
-      </w:r>
-      <w:r>
-        <w:t>.</w:t>
-      </w:r>
-    </w:p>
-    <w:p>
-      <w:pPr>
-        <w:pStyle w:val="Akapitzlist"/>
-        <w:numPr>
-          <w:ilvl w:val="0"/>
-          <w:numId w:val="5"/>
-        </w:numPr>
-        <w:spacing w:line="360" w:lineRule="auto"/>
-      </w:pPr>
-      <w:proofErr w:type="spellStart"/>
-      <w:r>
-        <w:t>Triger</w:t>
-      </w:r>
-      <w:proofErr w:type="spellEnd"/>
-      <w:r>
-        <w:t xml:space="preserve"> nr </w:t>
-      </w:r>
-      <w:r>
-        <w:t>5</w:t>
-      </w:r>
-      <w:r>
-        <w:t xml:space="preserve"> </w:t>
-      </w:r>
-      <w:r>
-        <w:t xml:space="preserve">– </w:t>
-      </w:r>
-      <w:proofErr w:type="spellStart"/>
-      <w:r>
-        <w:t>before</w:t>
-      </w:r>
-      <w:proofErr w:type="spellEnd"/>
-      <w:r>
-        <w:t xml:space="preserve"> </w:t>
-      </w:r>
-      <w:r>
-        <w:t>update</w:t>
-      </w:r>
-      <w:r>
-        <w:t xml:space="preserve"> </w:t>
-      </w:r>
-      <w:proofErr w:type="spellStart"/>
-      <w:r>
-        <w:t>class</w:t>
-      </w:r>
-      <w:proofErr w:type="spellEnd"/>
-      <w:r>
-        <w:t>: wyznacza rok ukończenia szkoły dla tej klasy.</w:t>
-      </w:r>
-    </w:p>
-    <w:p>
-      <w:pPr>
-        <w:pStyle w:val="Akapitzlist"/>
-        <w:numPr>
-          <w:ilvl w:val="0"/>
-          <w:numId w:val="5"/>
-        </w:numPr>
-        <w:spacing w:line="360" w:lineRule="auto"/>
-      </w:pPr>
-      <w:proofErr w:type="spellStart"/>
-      <w:r>
-        <w:t>Triger</w:t>
-      </w:r>
-      <w:proofErr w:type="spellEnd"/>
-      <w:r>
-        <w:t xml:space="preserve"> nr </w:t>
-      </w:r>
-      <w:r>
-        <w:t>6</w:t>
-      </w:r>
-      <w:r>
-        <w:t xml:space="preserve"> – </w:t>
-      </w:r>
-      <w:proofErr w:type="spellStart"/>
-      <w:r>
-        <w:t>before</w:t>
-      </w:r>
-      <w:proofErr w:type="spellEnd"/>
-      <w:r>
-        <w:t xml:space="preserve"> </w:t>
-      </w:r>
-      <w:proofErr w:type="spellStart"/>
-      <w:r>
-        <w:t>add</w:t>
-      </w:r>
-      <w:proofErr w:type="spellEnd"/>
-      <w:r>
-        <w:t xml:space="preserve"> </w:t>
-      </w:r>
-      <w:proofErr w:type="spellStart"/>
-      <w:r>
-        <w:t>grade</w:t>
-      </w:r>
-      <w:proofErr w:type="spellEnd"/>
-      <w:r>
-        <w:t xml:space="preserve">: weryfikuje czy </w:t>
-      </w:r>
-      <w:proofErr w:type="spellStart"/>
-      <w:r>
-        <w:t>user</w:t>
-      </w:r>
-      <w:proofErr w:type="spellEnd"/>
-      <w:r>
-        <w:t xml:space="preserve"> dodający </w:t>
-      </w:r>
-      <w:r>
-        <w:t xml:space="preserve">ocenę </w:t>
-      </w:r>
-      <w:r>
-        <w:t>na pewno nie jest uczniem.</w:t>
-      </w:r>
-    </w:p>
-    <w:p>
-      <w:pPr>
-        <w:pStyle w:val="Akapitzlist"/>
-        <w:numPr>
-          <w:ilvl w:val="0"/>
-          <w:numId w:val="5"/>
-        </w:numPr>
-        <w:spacing w:line="360" w:lineRule="auto"/>
-      </w:pPr>
-      <w:proofErr w:type="spellStart"/>
-      <w:r>
-        <w:t>Triger</w:t>
-      </w:r>
-      <w:proofErr w:type="spellEnd"/>
-      <w:r>
-        <w:t xml:space="preserve"> nr </w:t>
-      </w:r>
-      <w:r>
-        <w:t>7</w:t>
-      </w:r>
-      <w:r>
-        <w:t xml:space="preserve"> </w:t>
-      </w:r>
-      <w:r>
-        <w:t xml:space="preserve">– </w:t>
-      </w:r>
-      <w:proofErr w:type="spellStart"/>
-      <w:r>
-        <w:t>before</w:t>
-      </w:r>
-      <w:proofErr w:type="spellEnd"/>
-      <w:r>
-        <w:t xml:space="preserve"> </w:t>
-      </w:r>
-      <w:r>
-        <w:t>update</w:t>
-      </w:r>
-      <w:r>
-        <w:t xml:space="preserve"> </w:t>
-      </w:r>
-      <w:proofErr w:type="spellStart"/>
-      <w:r>
-        <w:t>grade</w:t>
-      </w:r>
-      <w:proofErr w:type="spellEnd"/>
-      <w:r>
-        <w:t xml:space="preserve">: weryfikuje czy </w:t>
-      </w:r>
-      <w:proofErr w:type="spellStart"/>
-      <w:r>
-        <w:t>user</w:t>
-      </w:r>
-      <w:proofErr w:type="spellEnd"/>
-      <w:r>
-        <w:t xml:space="preserve"> dodający </w:t>
-      </w:r>
-      <w:r>
-        <w:t>ocenę</w:t>
-      </w:r>
-      <w:r>
-        <w:t xml:space="preserve"> na pewno nie jest uczniem.</w:t>
-      </w:r>
-    </w:p>
-    <w:p>
-      <w:pPr>
-        <w:pStyle w:val="Akapitzlist"/>
-        <w:numPr>
-          <w:ilvl w:val="0"/>
-          <w:numId w:val="5"/>
-        </w:numPr>
-        <w:spacing w:line="360" w:lineRule="auto"/>
-      </w:pPr>
-      <w:proofErr w:type="spellStart"/>
-      <w:r>
-        <w:t>Triger</w:t>
-      </w:r>
-      <w:proofErr w:type="spellEnd"/>
-      <w:r>
-        <w:t xml:space="preserve"> nr </w:t>
-      </w:r>
-      <w:r>
-        <w:t>8</w:t>
-      </w:r>
-      <w:r>
-        <w:t xml:space="preserve"> </w:t>
-      </w:r>
-      <w:r>
-        <w:t xml:space="preserve">– </w:t>
-      </w:r>
-      <w:proofErr w:type="spellStart"/>
-      <w:r>
-        <w:t>before</w:t>
-      </w:r>
-      <w:proofErr w:type="spellEnd"/>
-      <w:r>
-        <w:t xml:space="preserve"> </w:t>
-      </w:r>
-      <w:proofErr w:type="spellStart"/>
-      <w:r>
-        <w:t>add</w:t>
-      </w:r>
-      <w:proofErr w:type="spellEnd"/>
-      <w:r>
-        <w:t xml:space="preserve"> </w:t>
-      </w:r>
-      <w:proofErr w:type="spellStart"/>
-      <w:r>
-        <w:t>grade</w:t>
-      </w:r>
-      <w:proofErr w:type="spellEnd"/>
-      <w:r>
-        <w:t xml:space="preserve">: weryfikuje czy </w:t>
-      </w:r>
-      <w:proofErr w:type="spellStart"/>
-      <w:r>
-        <w:t>user</w:t>
-      </w:r>
-      <w:proofErr w:type="spellEnd"/>
-      <w:r>
-        <w:t xml:space="preserve"> </w:t>
-      </w:r>
-      <w:r>
-        <w:t>otrzymujący</w:t>
-      </w:r>
-      <w:r>
-        <w:t xml:space="preserve"> ocenę na pewno jest uczniem.</w:t>
-      </w:r>
-    </w:p>
-    <w:p>
-      <w:pPr>
-        <w:pStyle w:val="Akapitzlist"/>
-        <w:numPr>
-          <w:ilvl w:val="0"/>
-          <w:numId w:val="5"/>
-        </w:numPr>
-        <w:spacing w:line="360" w:lineRule="auto"/>
-      </w:pPr>
-      <w:proofErr w:type="spellStart"/>
-      <w:r>
-        <w:t>Triger</w:t>
-      </w:r>
-      <w:proofErr w:type="spellEnd"/>
-      <w:r>
-        <w:t xml:space="preserve"> nr </w:t>
-      </w:r>
-      <w:r>
-        <w:t>9</w:t>
-      </w:r>
-      <w:r>
-        <w:t xml:space="preserve"> – </w:t>
-      </w:r>
-      <w:proofErr w:type="spellStart"/>
-      <w:r>
-        <w:t>before</w:t>
-      </w:r>
-      <w:proofErr w:type="spellEnd"/>
-      <w:r>
-        <w:t xml:space="preserve"> </w:t>
-      </w:r>
-      <w:r>
-        <w:t>update</w:t>
-      </w:r>
-      <w:r>
-        <w:t xml:space="preserve"> </w:t>
-      </w:r>
-      <w:proofErr w:type="spellStart"/>
-      <w:r>
-        <w:t>grade</w:t>
-      </w:r>
-      <w:proofErr w:type="spellEnd"/>
-      <w:r>
-        <w:t xml:space="preserve">: weryfikuje czy </w:t>
-      </w:r>
-      <w:proofErr w:type="spellStart"/>
-      <w:r>
-        <w:t>user</w:t>
-      </w:r>
-      <w:proofErr w:type="spellEnd"/>
-      <w:r>
-        <w:t xml:space="preserve"> otrzymujący ocenę na pewno jest uczniem.</w:t>
-      </w:r>
-    </w:p>
-    <w:p>
-      <w:pPr>
-        <w:pStyle w:val="Akapitzlist"/>
-        <w:numPr>
-          <w:ilvl w:val="0"/>
-          <w:numId w:val="5"/>
-        </w:numPr>
-        <w:spacing w:line="360" w:lineRule="auto"/>
-      </w:pPr>
-      <w:proofErr w:type="spellStart"/>
-      <w:r>
-        <w:t>Triger</w:t>
-      </w:r>
-      <w:proofErr w:type="spellEnd"/>
-      <w:r>
-        <w:t xml:space="preserve"> nr 1</w:t>
-      </w:r>
-      <w:r>
-        <w:t>0</w:t>
-      </w:r>
-      <w:r>
-        <w:t xml:space="preserve"> – </w:t>
-      </w:r>
-      <w:proofErr w:type="spellStart"/>
-      <w:r>
-        <w:t>before</w:t>
-      </w:r>
-      <w:proofErr w:type="spellEnd"/>
-      <w:r>
-        <w:t xml:space="preserve"> </w:t>
-      </w:r>
-      <w:proofErr w:type="spellStart"/>
-      <w:r>
-        <w:t>add</w:t>
-      </w:r>
-      <w:proofErr w:type="spellEnd"/>
-      <w:r>
-        <w:t xml:space="preserve"> </w:t>
-      </w:r>
-      <w:proofErr w:type="spellStart"/>
-      <w:r>
-        <w:t>grade</w:t>
-      </w:r>
-      <w:proofErr w:type="spellEnd"/>
-      <w:r>
-        <w:t xml:space="preserve"> </w:t>
-      </w:r>
-      <w:r>
-        <w:t xml:space="preserve">: weryfikuje </w:t>
-      </w:r>
-      <w:r>
-        <w:t>czy</w:t>
-      </w:r>
-      <w:r>
-        <w:t xml:space="preserve"> nauczyciel wystawiający ocenę na pewno naucza ucznia otrzymującego ocenę przedmiotu z którego ocena jest wystawiana.</w:t>
-      </w:r>
-    </w:p>
-    <w:p>
-      <w:pPr>
-        <w:pStyle w:val="Akapitzlist"/>
-        <w:numPr>
-          <w:ilvl w:val="0"/>
-          <w:numId w:val="5"/>
-        </w:numPr>
-        <w:spacing w:line="360" w:lineRule="auto"/>
-      </w:pPr>
-      <w:proofErr w:type="spellStart"/>
-      <w:r>
-        <w:t>Triger</w:t>
-      </w:r>
-      <w:proofErr w:type="spellEnd"/>
-      <w:r>
-        <w:t xml:space="preserve"> nr </w:t>
-      </w:r>
-      <w:r>
-        <w:t>11</w:t>
-      </w:r>
-      <w:r>
-        <w:t xml:space="preserve"> </w:t>
-      </w:r>
-      <w:r>
-        <w:t xml:space="preserve">– </w:t>
-      </w:r>
-      <w:proofErr w:type="spellStart"/>
-      <w:r>
-        <w:t>before</w:t>
-      </w:r>
-      <w:proofErr w:type="spellEnd"/>
-      <w:r>
-        <w:t xml:space="preserve"> </w:t>
-      </w:r>
-      <w:r>
-        <w:t>update</w:t>
-      </w:r>
-      <w:r>
-        <w:t xml:space="preserve"> </w:t>
-      </w:r>
-      <w:proofErr w:type="spellStart"/>
-      <w:r>
-        <w:t>grade</w:t>
-      </w:r>
-      <w:proofErr w:type="spellEnd"/>
-      <w:r>
-        <w:t xml:space="preserve"> : weryfikuje czy</w:t>
-      </w:r>
-      <w:r>
-        <w:t xml:space="preserve"> nauczyciel wystawiający ocenę na pewno naucza ucznia otrzymującego ocenę przedmiotu z którego ocena jest wystawiana.</w:t>
-      </w:r>
-    </w:p>
-    <w:p>
-      <w:pPr>
-        <w:pStyle w:val="Akapitzlist"/>
-        <w:numPr>
-          <w:ilvl w:val="0"/>
-          <w:numId w:val="5"/>
-        </w:numPr>
-        <w:spacing w:line="360" w:lineRule="auto"/>
-      </w:pPr>
-      <w:proofErr w:type="spellStart"/>
-      <w:r>
-        <w:t>Triger</w:t>
-      </w:r>
-      <w:proofErr w:type="spellEnd"/>
-      <w:r>
-        <w:t xml:space="preserve"> nr </w:t>
-      </w:r>
-      <w:r>
-        <w:t>12</w:t>
-      </w:r>
-      <w:r>
-        <w:t xml:space="preserve"> – </w:t>
-      </w:r>
-      <w:proofErr w:type="spellStart"/>
-      <w:r>
-        <w:t>before</w:t>
-      </w:r>
-      <w:proofErr w:type="spellEnd"/>
-      <w:r>
-        <w:t xml:space="preserve"> </w:t>
-      </w:r>
-      <w:proofErr w:type="spellStart"/>
-      <w:r>
-        <w:t>add</w:t>
-      </w:r>
-      <w:proofErr w:type="spellEnd"/>
-      <w:r>
-        <w:t xml:space="preserve"> </w:t>
-      </w:r>
-      <w:proofErr w:type="spellStart"/>
-      <w:r>
-        <w:t>class</w:t>
-      </w:r>
-      <w:proofErr w:type="spellEnd"/>
-      <w:r>
-        <w:t xml:space="preserve">: </w:t>
-      </w:r>
-      <w:r>
-        <w:t>weryfikuję czy użytkownik, który ma być wychować na pewno jest nauczycielem i czy nie ma już wychowawstwa.</w:t>
-      </w:r>
-    </w:p>
-    <w:p>
-      <w:pPr>
-        <w:pStyle w:val="Akapitzlist"/>
-        <w:numPr>
-          <w:ilvl w:val="0"/>
-          <w:numId w:val="5"/>
-        </w:numPr>
-        <w:spacing w:line="360" w:lineRule="auto"/>
-      </w:pPr>
-      <w:proofErr w:type="spellStart"/>
-      <w:r>
-        <w:lastRenderedPageBreak/>
-        <w:t>Triger</w:t>
-      </w:r>
-      <w:proofErr w:type="spellEnd"/>
-      <w:r>
-        <w:t xml:space="preserve"> nr 1</w:t>
-      </w:r>
-      <w:r>
-        <w:t>3</w:t>
-      </w:r>
-      <w:r>
-        <w:t xml:space="preserve"> </w:t>
-      </w:r>
-      <w:r>
-        <w:t xml:space="preserve">– </w:t>
-      </w:r>
-      <w:proofErr w:type="spellStart"/>
-      <w:r>
-        <w:t>before</w:t>
-      </w:r>
-      <w:proofErr w:type="spellEnd"/>
-      <w:r>
-        <w:t xml:space="preserve"> </w:t>
-      </w:r>
-      <w:r>
-        <w:t>update</w:t>
-      </w:r>
-      <w:r>
-        <w:t xml:space="preserve"> </w:t>
-      </w:r>
-      <w:proofErr w:type="spellStart"/>
-      <w:r>
-        <w:t>class</w:t>
-      </w:r>
-      <w:proofErr w:type="spellEnd"/>
-      <w:r>
-        <w:t>: weryfikuję czy użytkownik, który ma być wychować na pewno jest nauczycielem i czy nie ma już wychowawstwa.</w:t>
-      </w:r>
-    </w:p>
-    <w:p>
-      <w:pPr>
-        <w:pStyle w:val="Akapitzlist"/>
-        <w:numPr>
-          <w:ilvl w:val="0"/>
-          <w:numId w:val="5"/>
-        </w:numPr>
-        <w:spacing w:line="360" w:lineRule="auto"/>
-      </w:pPr>
-      <w:proofErr w:type="spellStart"/>
-      <w:r>
-        <w:t>Triger</w:t>
-      </w:r>
-      <w:proofErr w:type="spellEnd"/>
-      <w:r>
-        <w:t xml:space="preserve"> nr </w:t>
-      </w:r>
-      <w:r>
-        <w:t>14</w:t>
-      </w:r>
-      <w:r>
-        <w:t xml:space="preserve"> – </w:t>
-      </w:r>
-      <w:proofErr w:type="spellStart"/>
-      <w:r>
-        <w:t>before</w:t>
-      </w:r>
-      <w:proofErr w:type="spellEnd"/>
-      <w:r>
-        <w:t xml:space="preserve"> </w:t>
-      </w:r>
-      <w:proofErr w:type="spellStart"/>
-      <w:r>
-        <w:t>add</w:t>
-      </w:r>
-      <w:proofErr w:type="spellEnd"/>
-      <w:r>
-        <w:t xml:space="preserve"> </w:t>
-      </w:r>
-      <w:proofErr w:type="spellStart"/>
-      <w:r>
-        <w:t>user</w:t>
-      </w:r>
-      <w:proofErr w:type="spellEnd"/>
-      <w:r>
-        <w:t xml:space="preserve"> (</w:t>
-      </w:r>
-      <w:proofErr w:type="spellStart"/>
-      <w:r>
-        <w:t>uczen</w:t>
-      </w:r>
-      <w:proofErr w:type="spellEnd"/>
-      <w:r>
-        <w:t>)</w:t>
-      </w:r>
-      <w:r>
-        <w:t xml:space="preserve">: weryfikuje czy </w:t>
-      </w:r>
-      <w:r>
-        <w:t>klasa do której ma trafić uczeń nie jest pełna</w:t>
-      </w:r>
-      <w:r>
-        <w:t>.</w:t>
-      </w:r>
-    </w:p>
-    <w:p>
-      <w:pPr>
-        <w:pStyle w:val="Akapitzlist"/>
-        <w:numPr>
-          <w:ilvl w:val="0"/>
-          <w:numId w:val="5"/>
-        </w:numPr>
-        <w:spacing w:line="360" w:lineRule="auto"/>
-      </w:pPr>
-      <w:proofErr w:type="spellStart"/>
-      <w:r>
-        <w:t>Triger</w:t>
-      </w:r>
-      <w:proofErr w:type="spellEnd"/>
-      <w:r>
-        <w:t xml:space="preserve"> nr </w:t>
-      </w:r>
-      <w:r>
-        <w:t>15</w:t>
-      </w:r>
-      <w:r>
-        <w:t xml:space="preserve"> -</w:t>
-      </w:r>
-      <w:r>
-        <w:t xml:space="preserve"> </w:t>
-      </w:r>
-      <w:proofErr w:type="spellStart"/>
-      <w:r>
-        <w:t>before</w:t>
-      </w:r>
-      <w:proofErr w:type="spellEnd"/>
-      <w:r>
-        <w:t xml:space="preserve"> update </w:t>
-      </w:r>
-      <w:proofErr w:type="spellStart"/>
-      <w:r>
-        <w:t>user</w:t>
-      </w:r>
-      <w:proofErr w:type="spellEnd"/>
-      <w:r>
-        <w:t xml:space="preserve"> (</w:t>
-      </w:r>
-      <w:proofErr w:type="spellStart"/>
-      <w:r>
-        <w:t>uczen</w:t>
-      </w:r>
-      <w:proofErr w:type="spellEnd"/>
-      <w:r>
-        <w:t>): weryfikuje czy klasa do której ma trafić uczeń nie jest pełna.</w:t>
-      </w:r>
-    </w:p>
-    <w:p>
-      <w:pPr>
-        <w:spacing w:line="360" w:lineRule="auto"/>
-        <w:jc w:val="both"/>
-      </w:pPr>
-    </w:p>
-    <w:p>
-      <w:pPr>
-        <w:jc w:val="both"/>
-        <w:rPr>
-          <w:u w:val="single"/>
-        </w:rPr>
-      </w:pPr>
-      <w:r>
-        <w:rPr>
-          <w:u w:val="single"/>
-        </w:rPr>
-        <w:t>Widoki</w:t>
-      </w:r>
-    </w:p>
-    <w:p>
-      <w:pPr>
-        <w:jc w:val="both"/>
-        <w:rPr>
-          <w:u w:val="single"/>
-        </w:rPr>
       </w:pPr>
     </w:p>
     <w:p>
@@ -2186,10 +1567,7 @@
         <w:jc w:val="both"/>
       </w:pPr>
       <w:r>
-        <w:t>Widok</w:t>
-      </w:r>
-      <w:r>
-        <w:t xml:space="preserve"> nr 1: </w:t>
+        <w:t xml:space="preserve">Widok nr 1: </w:t>
       </w:r>
       <w:r>
         <w:t>lista ocen danego ucznia</w:t>
@@ -2460,15 +1838,7 @@
         <w:t>System bazodanowy zaimplementowany został w relacyjne bazie danych MySQL w języku SQL. Przy implementacji wykorzystano system kontroli wersji GitHub w którym znajduje się całościowy kod źródłowy systemu wraz z jego opisem.</w:t>
       </w:r>
       <w:r>
-        <w:t xml:space="preserve"> Ponadto przy implementacji wykorzystano IDE Microsoft Visual Studio </w:t>
-      </w:r>
-      <w:proofErr w:type="spellStart"/>
-      <w:r>
-        <w:t>Code</w:t>
-      </w:r>
-      <w:proofErr w:type="spellEnd"/>
-      <w:r>
-        <w:t xml:space="preserve"> oraz gotowe narzędzie do</w:t>
+        <w:t xml:space="preserve"> Ponadto przy implementacji wykorzystano IDE Microsoft Visual Studio Code oraz gotowe narzędzie do</w:t>
       </w:r>
       <w:r>
         <w:t xml:space="preserve"> </w:t>
@@ -2521,23 +1891,17 @@
         <w:t>s</w:t>
       </w:r>
       <w:r>
-        <w:t xml:space="preserve"> uruchomieniowy  systemu został zautomatyzowano dzięki wykorzystaniu oprogramowania Docker, które jest open-</w:t>
-      </w:r>
-      <w:proofErr w:type="spellStart"/>
-      <w:r>
-        <w:t>source</w:t>
+        <w:t xml:space="preserve"> uruchomieniowy  systemu został zautomatyzowano dzięki wykorzystaniu oprogramowania Docker, które jest open-source</w:t>
       </w:r>
       <w:r>
         <w:t>’owe</w:t>
       </w:r>
-      <w:proofErr w:type="spellEnd"/>
       <w:r>
         <w:t xml:space="preserve"> i służy do konteneryzacji. Do tego celu stworzono </w:t>
       </w:r>
       <w:r>
         <w:t xml:space="preserve">plik </w:t>
       </w:r>
-      <w:proofErr w:type="spellStart"/>
       <w:r>
         <w:rPr>
           <w:i/>
@@ -2545,11 +1909,9 @@
         </w:rPr>
         <w:t>docker-compose.yml</w:t>
       </w:r>
-      <w:proofErr w:type="spellEnd"/>
       <w:r>
         <w:t xml:space="preserve"> zawierający konfigurację serwera bazodanowego i służący do jego uruchomienia na podstawie zbudowanego obrazu. Sam obraz natomiast jest tworzony dzięki plikowi </w:t>
       </w:r>
-      <w:proofErr w:type="spellStart"/>
       <w:r>
         <w:rPr>
           <w:i/>
@@ -2557,27 +1919,9 @@
         </w:rPr>
         <w:t>Dockerfile</w:t>
       </w:r>
-      <w:proofErr w:type="spellEnd"/>
-      <w:r>
-        <w:t xml:space="preserve">, który odpowiada za stworzenie obrazu na podstawie obrazu </w:t>
-      </w:r>
-      <w:proofErr w:type="spellStart"/>
-      <w:r>
-        <w:t>mysql</w:t>
-      </w:r>
-      <w:proofErr w:type="spellEnd"/>
-      <w:r>
-        <w:t xml:space="preserve">. Ponadto tworzy on zbiorcze pliki zawierające wszystkie instrukcje </w:t>
-      </w:r>
-      <w:proofErr w:type="spellStart"/>
-      <w:r>
-        <w:t>SQL’owe</w:t>
-      </w:r>
-      <w:proofErr w:type="spellEnd"/>
-      <w:r>
-        <w:t xml:space="preserve"> tworzące system. Są one przechowywane w katalogach </w:t>
-      </w:r>
-      <w:proofErr w:type="spellStart"/>
+      <w:r>
+        <w:t xml:space="preserve">, który odpowiada za stworzenie obrazu na podstawie obrazu mysql. Ponadto tworzy on zbiorcze pliki zawierające wszystkie instrukcje SQL’owe tworzące system. Są one przechowywane w katalogach </w:t>
+      </w:r>
       <w:r>
         <w:rPr>
           <w:i/>
@@ -2585,25 +1929,15 @@
         </w:rPr>
         <w:t>database</w:t>
       </w:r>
-      <w:proofErr w:type="spellEnd"/>
       <w:r>
         <w:t xml:space="preserve"> oraz </w:t>
       </w:r>
-      <w:proofErr w:type="spellStart"/>
       <w:r>
         <w:rPr>
           <w:i/>
           <w:iCs/>
         </w:rPr>
-        <w:t>database</w:t>
-      </w:r>
-      <w:proofErr w:type="spellEnd"/>
-      <w:r>
-        <w:rPr>
-          <w:i/>
-          <w:iCs/>
-        </w:rPr>
-        <w:t>/import</w:t>
+        <w:t>database/import</w:t>
       </w:r>
       <w:r>
         <w:t>.</w:t>
@@ -2652,8 +1986,72 @@
     </w:p>
     <w:p>
       <w:pPr>
-        <w:suppressAutoHyphens w:val="0"/>
-        <w:spacing w:after="160" w:line="259" w:lineRule="auto"/>
+        <w:spacing w:line="360" w:lineRule="auto"/>
+        <w:ind w:left="360" w:firstLine="360"/>
+        <w:jc w:val="both"/>
+      </w:pPr>
+      <w:r>
+        <w:t>W ramach prezentacji stworzonego s</w:t>
+      </w:r>
+      <w:r>
+        <w:t>ystem</w:t>
+      </w:r>
+      <w:r>
+        <w:t>u</w:t>
+      </w:r>
+      <w:r>
+        <w:t xml:space="preserve"> </w:t>
+      </w:r>
+      <w:r>
+        <w:t xml:space="preserve">bazodanowego </w:t>
+      </w:r>
+      <w:r>
+        <w:t>zaimplementowan</w:t>
+      </w:r>
+      <w:r>
+        <w:t>e aplikacje webową w język TypeScript z wykorzystaniem frameworka React. Powstałe oprogramowanie pozwala przeprowadzić najbardziej podstawowe operację na bazie danych, a także umożliwia prezentację danych.</w:t>
+      </w:r>
+    </w:p>
+    <w:p>
+      <w:pPr>
+        <w:spacing w:line="360" w:lineRule="auto"/>
+        <w:ind w:left="360" w:firstLine="360"/>
+        <w:jc w:val="both"/>
+      </w:pPr>
+      <w:r>
+        <w:t>Poniżej przedstawiono zrzuty ekranu z aplikacji wraz z opisem funkcjonalności:</w:t>
+      </w:r>
+    </w:p>
+    <w:p>
+      <w:pPr>
+        <w:pStyle w:val="Akapitzlist"/>
+        <w:numPr>
+          <w:ilvl w:val="0"/>
+          <w:numId w:val="7"/>
+        </w:numPr>
+        <w:spacing w:line="360" w:lineRule="auto"/>
+        <w:jc w:val="both"/>
+      </w:pPr>
+      <w:r>
+        <w:t>Tabela z danymi przedstawiająca dane uzyskane za pomocą widoku nr 1</w:t>
+      </w:r>
+    </w:p>
+    <w:p>
+      <w:pPr>
+        <w:pStyle w:val="Akapitzlist"/>
+        <w:numPr>
+          <w:ilvl w:val="0"/>
+          <w:numId w:val="7"/>
+        </w:numPr>
+        <w:spacing w:line="360" w:lineRule="auto"/>
+        <w:jc w:val="both"/>
+      </w:pPr>
+      <w:r>
+        <w:t>…</w:t>
+      </w:r>
+    </w:p>
+    <w:p>
+      <w:pPr>
         <w:rPr>
           <w:b/>
           <w:bCs/>
@@ -2661,37 +2059,49 @@
           <w:szCs w:val="36"/>
         </w:rPr>
       </w:pPr>
-      <w:r>
+    </w:p>
+    <w:p>
+      <w:pPr>
+        <w:suppressAutoHyphens w:val="0"/>
+        <w:spacing w:after="160" w:line="259" w:lineRule="auto"/>
         <w:rPr>
           <w:b/>
           <w:bCs/>
           <w:sz w:val="36"/>
           <w:szCs w:val="36"/>
         </w:rPr>
-        <w:br w:type="page"/>
-      </w:r>
-    </w:p>
-    <w:p>
-      <w:pPr>
-        <w:pStyle w:val="Akapitzlist"/>
-        <w:numPr>
-          <w:ilvl w:val="0"/>
-          <w:numId w:val="1"/>
-        </w:numPr>
+      </w:pPr>
+      <w:r>
         <w:rPr>
           <w:b/>
           <w:bCs/>
           <w:sz w:val="36"/>
           <w:szCs w:val="36"/>
         </w:rPr>
-      </w:pPr>
-      <w:r>
+        <w:br w:type="page"/>
+      </w:r>
+    </w:p>
+    <w:p>
+      <w:pPr>
+        <w:pStyle w:val="Akapitzlist"/>
+        <w:numPr>
+          <w:ilvl w:val="0"/>
+          <w:numId w:val="1"/>
+        </w:numPr>
         <w:rPr>
           <w:b/>
           <w:bCs/>
           <w:sz w:val="36"/>
           <w:szCs w:val="36"/>
         </w:rPr>
+      </w:pPr>
+      <w:r>
+        <w:rPr>
+          <w:b/>
+          <w:bCs/>
+          <w:sz w:val="36"/>
+          <w:szCs w:val="36"/>
+        </w:rPr>
         <w:lastRenderedPageBreak/>
         <w:t>Wnioski i możliwości dalszego rozwoju</w:t>
       </w:r>
@@ -2754,34 +2164,7 @@
         <w:jc w:val="both"/>
       </w:pPr>
       <w:r>
-        <w:t xml:space="preserve">Zaimplementowana część do prezentacji </w:t>
-      </w:r>
-      <w:r>
-        <w:t xml:space="preserve">napisana w języku </w:t>
-      </w:r>
-      <w:proofErr w:type="spellStart"/>
-      <w:r>
-        <w:t>TypeScript</w:t>
-      </w:r>
-      <w:proofErr w:type="spellEnd"/>
-      <w:r>
-        <w:t xml:space="preserve"> z wykorzystaniem </w:t>
-      </w:r>
-      <w:proofErr w:type="spellStart"/>
-      <w:r>
-        <w:t>frameworka</w:t>
-      </w:r>
-      <w:proofErr w:type="spellEnd"/>
-      <w:r>
-        <w:t xml:space="preserve"> </w:t>
-      </w:r>
-      <w:proofErr w:type="spellStart"/>
-      <w:r>
-        <w:t>React</w:t>
-      </w:r>
-      <w:proofErr w:type="spellEnd"/>
-      <w:r>
-        <w:t xml:space="preserve"> pomaga w zobrazowaniu działania stworzonego systemu bazodanowego. Operację, która ona oferuje (wyświetlania, dodawanie, modyfikacje czy usuwanie danych) pomagają w lepszy sposób przedstawić jego strukturę i przykładowe użycie.</w:t>
+        <w:t>Zaimplementowana część do prezentacji napisana w języku TypeScript z wykorzystaniem frameworka React pomaga w zobrazowaniu działania stworzonego systemu bazodanowego. Operację, która ona oferuje (wyświetlania, dodawanie, modyfikacje czy usuwanie danych) pomagają w lepszy sposób przedstawić jego strukturę i przykładowe użycie.</w:t>
       </w:r>
     </w:p>
     <w:p>
@@ -2812,7 +2195,6 @@
       <w:r>
         <w:t xml:space="preserve"> oraz </w:t>
       </w:r>
-      <w:proofErr w:type="spellStart"/>
       <w:r>
         <w:rPr>
           <w:i/>
@@ -2820,7 +2202,6 @@
         </w:rPr>
         <w:t>Timetable</w:t>
       </w:r>
-      <w:proofErr w:type="spellEnd"/>
       <w:r>
         <w:t>.</w:t>
       </w:r>
@@ -3225,6 +2606,119 @@
     </w:lvl>
   </w:abstractNum>
   <w:abstractNum w:abstractNumId="4" w15:restartNumberingAfterBreak="0">
+    <w:nsid w:val="610600B9"/>
+    <w:multiLevelType w:val="hybridMultilevel"/>
+    <w:tmpl w:val="C160356C"/>
+    <w:lvl w:ilvl="0" w:tplc="08090001">
+      <w:start w:val="1"/>
+      <w:numFmt w:val="bullet"/>
+      <w:lvlText w:val=""/>
+      <w:lvlJc w:val="left"/>
+      <w:pPr>
+        <w:ind w:left="1440" w:hanging="360"/>
+      </w:pPr>
+      <w:rPr>
+        <w:rFonts w:ascii="Symbol" w:hAnsi="Symbol" w:hint="default"/>
+      </w:rPr>
+    </w:lvl>
+    <w:lvl w:ilvl="1" w:tplc="08090003" w:tentative="1">
+      <w:start w:val="1"/>
+      <w:numFmt w:val="bullet"/>
+      <w:lvlText w:val="o"/>
+      <w:lvlJc w:val="left"/>
+      <w:pPr>
+        <w:ind w:left="2160" w:hanging="360"/>
+      </w:pPr>
+      <w:rPr>
+        <w:rFonts w:ascii="Courier New" w:hAnsi="Courier New" w:cs="Courier New" w:hint="default"/>
+      </w:rPr>
+    </w:lvl>
+    <w:lvl w:ilvl="2" w:tplc="08090005" w:tentative="1">
+      <w:start w:val="1"/>
+      <w:numFmt w:val="bullet"/>
+      <w:lvlText w:val=""/>
+      <w:lvlJc w:val="left"/>
+      <w:pPr>
+        <w:ind w:left="2880" w:hanging="360"/>
+      </w:pPr>
+      <w:rPr>
+        <w:rFonts w:ascii="Wingdings" w:hAnsi="Wingdings" w:hint="default"/>
+      </w:rPr>
+    </w:lvl>
+    <w:lvl w:ilvl="3" w:tplc="08090001" w:tentative="1">
+      <w:start w:val="1"/>
+      <w:numFmt w:val="bullet"/>
+      <w:lvlText w:val=""/>
+      <w:lvlJc w:val="left"/>
+      <w:pPr>
+        <w:ind w:left="3600" w:hanging="360"/>
+      </w:pPr>
+      <w:rPr>
+        <w:rFonts w:ascii="Symbol" w:hAnsi="Symbol" w:hint="default"/>
+      </w:rPr>
+    </w:lvl>
+    <w:lvl w:ilvl="4" w:tplc="08090003" w:tentative="1">
+      <w:start w:val="1"/>
+      <w:numFmt w:val="bullet"/>
+      <w:lvlText w:val="o"/>
+      <w:lvlJc w:val="left"/>
+      <w:pPr>
+        <w:ind w:left="4320" w:hanging="360"/>
+      </w:pPr>
+      <w:rPr>
+        <w:rFonts w:ascii="Courier New" w:hAnsi="Courier New" w:cs="Courier New" w:hint="default"/>
+      </w:rPr>
+    </w:lvl>
+    <w:lvl w:ilvl="5" w:tplc="08090005" w:tentative="1">
+      <w:start w:val="1"/>
+      <w:numFmt w:val="bullet"/>
+      <w:lvlText w:val=""/>
+      <w:lvlJc w:val="left"/>
+      <w:pPr>
+        <w:ind w:left="5040" w:hanging="360"/>
+      </w:pPr>
+      <w:rPr>
+        <w:rFonts w:ascii="Wingdings" w:hAnsi="Wingdings" w:hint="default"/>
+      </w:rPr>
+    </w:lvl>
+    <w:lvl w:ilvl="6" w:tplc="08090001" w:tentative="1">
+      <w:start w:val="1"/>
+      <w:numFmt w:val="bullet"/>
+      <w:lvlText w:val=""/>
+      <w:lvlJc w:val="left"/>
+      <w:pPr>
+        <w:ind w:left="5760" w:hanging="360"/>
+      </w:pPr>
+      <w:rPr>
+        <w:rFonts w:ascii="Symbol" w:hAnsi="Symbol" w:hint="default"/>
+      </w:rPr>
+    </w:lvl>
+    <w:lvl w:ilvl="7" w:tplc="08090003" w:tentative="1">
+      <w:start w:val="1"/>
+      <w:numFmt w:val="bullet"/>
+      <w:lvlText w:val="o"/>
+      <w:lvlJc w:val="left"/>
+      <w:pPr>
+        <w:ind w:left="6480" w:hanging="360"/>
+      </w:pPr>
+      <w:rPr>
+        <w:rFonts w:ascii="Courier New" w:hAnsi="Courier New" w:cs="Courier New" w:hint="default"/>
+      </w:rPr>
+    </w:lvl>
+    <w:lvl w:ilvl="8" w:tplc="08090005" w:tentative="1">
+      <w:start w:val="1"/>
+      <w:numFmt w:val="bullet"/>
+      <w:lvlText w:val=""/>
+      <w:lvlJc w:val="left"/>
+      <w:pPr>
+        <w:ind w:left="7200" w:hanging="360"/>
+      </w:pPr>
+      <w:rPr>
+        <w:rFonts w:ascii="Wingdings" w:hAnsi="Wingdings" w:hint="default"/>
+      </w:rPr>
+    </w:lvl>
+  </w:abstractNum>
+  <w:abstractNum w:abstractNumId="5" w15:restartNumberingAfterBreak="0">
     <w:nsid w:val="61E275C8"/>
     <w:multiLevelType w:val="hybridMultilevel"/>
     <w:tmpl w:val="524CC35A"/>
@@ -3313,7 +2807,7 @@
       </w:pPr>
     </w:lvl>
   </w:abstractNum>
-  <w:abstractNum w:abstractNumId="5" w15:restartNumberingAfterBreak="0">
+  <w:abstractNum w:abstractNumId="6" w15:restartNumberingAfterBreak="0">
     <w:nsid w:val="75837814"/>
     <w:multiLevelType w:val="hybridMultilevel"/>
     <w:tmpl w:val="173CA13E"/>
@@ -3403,13 +2897,13 @@
     </w:lvl>
   </w:abstractNum>
   <w:num w:numId="1" w16cid:durableId="250700233">
-    <w:abstractNumId w:val="4"/>
+    <w:abstractNumId w:val="5"/>
   </w:num>
   <w:num w:numId="2" w16cid:durableId="1791391465">
     <w:abstractNumId w:val="0"/>
   </w:num>
   <w:num w:numId="3" w16cid:durableId="184636691">
-    <w:abstractNumId w:val="5"/>
+    <w:abstractNumId w:val="6"/>
   </w:num>
   <w:num w:numId="4" w16cid:durableId="833840238">
     <w:abstractNumId w:val="1"/>
@@ -3419,6 +2913,9 @@
   </w:num>
   <w:num w:numId="6" w16cid:durableId="1815219579">
     <w:abstractNumId w:val="3"/>
+  </w:num>
+  <w:num w:numId="7" w16cid:durableId="1125543562">
+    <w:abstractNumId w:val="4"/>
   </w:num>
 </w:numbering>
 </file>

</xml_diff>

<commit_message>
Add comments to new procedures and viewe, report update
</commit_message>
<xml_diff>
--- a/gr1_Adamus_Bielak_SQL.docx
+++ b/gr1_Adamus_Bielak_SQL.docx
@@ -17,8 +17,8 @@
         <w:tblLook w:val="0000" w:noHBand="0" w:noVBand="0" w:firstColumn="0" w:lastRow="0" w:lastColumn="0" w:firstRow="0"/>
       </w:tblPr>
       <w:tblGrid>
-        <w:gridCol w:w="1651"/>
-        <w:gridCol w:w="3241"/>
+        <w:gridCol w:w="1650"/>
+        <w:gridCol w:w="3242"/>
         <w:gridCol w:w="1440"/>
         <w:gridCol w:w="1259"/>
         <w:gridCol w:w="1488"/>
@@ -29,7 +29,7 @@
         </w:trPr>
         <w:tc>
           <w:tcPr>
-            <w:tcW w:w="1651" w:type="dxa"/>
+            <w:tcW w:w="1650" w:type="dxa"/>
             <w:tcBorders>
               <w:top w:val="single" w:sz="4" w:space="0" w:color="000000"/>
               <w:left w:val="single" w:sz="4" w:space="0" w:color="000000"/>
@@ -81,7 +81,7 @@
         </w:tc>
         <w:tc>
           <w:tcPr>
-            <w:tcW w:w="3241" w:type="dxa"/>
+            <w:tcW w:w="3242" w:type="dxa"/>
             <w:tcBorders>
               <w:top w:val="single" w:sz="4" w:space="0" w:color="000000"/>
               <w:left w:val="single" w:sz="4" w:space="0" w:color="000000"/>
@@ -326,7 +326,7 @@
         <w:trPr/>
         <w:tc>
           <w:tcPr>
-            <w:tcW w:w="1651" w:type="dxa"/>
+            <w:tcW w:w="1650" w:type="dxa"/>
             <w:tcBorders>
               <w:top w:val="single" w:sz="4" w:space="0" w:color="000000"/>
               <w:left w:val="single" w:sz="4" w:space="0" w:color="000000"/>
@@ -398,7 +398,7 @@
         </w:tc>
         <w:tc>
           <w:tcPr>
-            <w:tcW w:w="5940" w:type="dxa"/>
+            <w:tcW w:w="5941" w:type="dxa"/>
             <w:gridSpan w:val="3"/>
             <w:tcBorders>
               <w:top w:val="single" w:sz="4" w:space="0" w:color="000000"/>
@@ -1139,9 +1139,164 @@
     </w:p>
     <w:p>
       <w:pPr>
+        <w:pStyle w:val="ListParagraph"/>
+        <w:numPr>
+          <w:ilvl w:val="0"/>
+          <w:numId w:val="3"/>
+        </w:numPr>
+        <w:spacing w:lineRule="auto" w:line="360"/>
+        <w:jc w:val="both"/>
+        <w:rPr/>
+      </w:pPr>
+      <w:r>
+        <w:rPr/>
+        <w:t>Procedura nr 3:</w:t>
+      </w:r>
+    </w:p>
+    <w:p>
+      <w:pPr>
+        <w:pStyle w:val="ListParagraph"/>
+        <w:numPr>
+          <w:ilvl w:val="0"/>
+          <w:numId w:val="3"/>
+        </w:numPr>
+        <w:spacing w:lineRule="auto" w:line="360"/>
+        <w:jc w:val="both"/>
+        <w:rPr/>
+      </w:pPr>
+      <w:r>
+        <w:rPr/>
+        <w:t>Procedura nr 4:</w:t>
+      </w:r>
+    </w:p>
+    <w:p>
+      <w:pPr>
+        <w:pStyle w:val="ListParagraph"/>
+        <w:numPr>
+          <w:ilvl w:val="0"/>
+          <w:numId w:val="3"/>
+        </w:numPr>
+        <w:spacing w:lineRule="auto" w:line="360"/>
+        <w:jc w:val="both"/>
+        <w:rPr/>
+      </w:pPr>
+      <w:r>
+        <w:rPr/>
+        <w:t>Procedura nr 5:</w:t>
+      </w:r>
+    </w:p>
+    <w:p>
+      <w:pPr>
+        <w:pStyle w:val="ListParagraph"/>
+        <w:numPr>
+          <w:ilvl w:val="0"/>
+          <w:numId w:val="3"/>
+        </w:numPr>
+        <w:spacing w:lineRule="auto" w:line="360"/>
+        <w:jc w:val="both"/>
+        <w:rPr/>
+      </w:pPr>
+      <w:r>
+        <w:rPr/>
+        <w:t>Procedura nr 6:</w:t>
+      </w:r>
+    </w:p>
+    <w:p>
+      <w:pPr>
+        <w:pStyle w:val="ListParagraph"/>
+        <w:numPr>
+          <w:ilvl w:val="0"/>
+          <w:numId w:val="0"/>
+        </w:numPr>
+        <w:spacing w:lineRule="auto" w:line="360"/>
+        <w:ind w:hanging="0"/>
+        <w:jc w:val="both"/>
+        <w:rPr>
+          <w:u w:val="single"/>
+        </w:rPr>
+      </w:pPr>
+      <w:r>
+        <w:rPr/>
+      </w:r>
+    </w:p>
+    <w:p>
+      <w:pPr>
+        <w:pStyle w:val="ListParagraph"/>
+        <w:numPr>
+          <w:ilvl w:val="0"/>
+          <w:numId w:val="0"/>
+        </w:numPr>
+        <w:spacing w:lineRule="auto" w:line="360"/>
+        <w:ind w:hanging="0"/>
+        <w:jc w:val="both"/>
+        <w:rPr/>
+      </w:pPr>
+      <w:r>
+        <w:rPr>
+          <w:u w:val="single"/>
+        </w:rPr>
+        <w:t>Funkcje</w:t>
+      </w:r>
+    </w:p>
+    <w:p>
+      <w:pPr>
         <w:pStyle w:val="Normal"/>
-        <w:suppressAutoHyphens w:val="false"/>
-        <w:spacing w:lineRule="auto" w:line="259" w:before="0" w:after="160"/>
+        <w:jc w:val="both"/>
+        <w:rPr/>
+      </w:pPr>
+      <w:r>
+        <w:rPr/>
+      </w:r>
+    </w:p>
+    <w:p>
+      <w:pPr>
+        <w:pStyle w:val="ListParagraph"/>
+        <w:numPr>
+          <w:ilvl w:val="0"/>
+          <w:numId w:val="4"/>
+        </w:numPr>
+        <w:spacing w:lineRule="auto" w:line="360"/>
+        <w:rPr/>
+      </w:pPr>
+      <w:r>
+        <w:rPr/>
+        <w:t>Funkcja nr 1: weryfikuje czy dany użytkownik jest studentem – wykorzystana w wyzwalaczu nr 6, 7, 8, 9.</w:t>
+      </w:r>
+    </w:p>
+    <w:p>
+      <w:pPr>
+        <w:pStyle w:val="ListParagraph"/>
+        <w:numPr>
+          <w:ilvl w:val="0"/>
+          <w:numId w:val="4"/>
+        </w:numPr>
+        <w:spacing w:lineRule="auto" w:line="360"/>
+        <w:rPr/>
+      </w:pPr>
+      <w:r>
+        <w:rPr/>
+        <w:t>Funkcja nr 2: weryfikuje czy dany użytkownik jest nauczycielem i czy ma już wychowawstwo – wykorzystana w wyzwalaczu nr 12, 13.</w:t>
+      </w:r>
+    </w:p>
+    <w:p>
+      <w:pPr>
+        <w:pStyle w:val="ListParagraph"/>
+        <w:numPr>
+          <w:ilvl w:val="0"/>
+          <w:numId w:val="4"/>
+        </w:numPr>
+        <w:spacing w:lineRule="auto" w:line="360"/>
+        <w:rPr/>
+      </w:pPr>
+      <w:r>
+        <w:rPr/>
+        <w:t>Funkcja nr 3: wyznacza liczbę uczniów w klasie – wykorzystana w wyzwalaczu nr 14, 15.</w:t>
+      </w:r>
+    </w:p>
+    <w:p>
+      <w:pPr>
+        <w:pStyle w:val="Normal"/>
+        <w:jc w:val="both"/>
         <w:rPr>
           <w:u w:val="single"/>
         </w:rPr>
@@ -1151,9 +1306,6 @@
           <w:u w:val="single"/>
         </w:rPr>
       </w:r>
-      <w:r>
-        <w:br w:type="page"/>
-      </w:r>
     </w:p>
     <w:p>
       <w:pPr>
@@ -1167,7 +1319,7 @@
         <w:rPr>
           <w:u w:val="single"/>
         </w:rPr>
-        <w:t>Funkcje</w:t>
+        <w:t>Wyzwalacze (trigery)</w:t>
       </w:r>
     </w:p>
     <w:p>
@@ -1185,49 +1337,240 @@
         <w:pStyle w:val="ListParagraph"/>
         <w:numPr>
           <w:ilvl w:val="0"/>
-          <w:numId w:val="4"/>
-        </w:numPr>
-        <w:spacing w:lineRule="auto" w:line="360"/>
-        <w:rPr/>
-      </w:pPr>
-      <w:r>
-        <w:rPr/>
-        <w:t>Funkcja nr 1: weryfikuje czy dany użytkownik jest studentem – wykorzystana w wyzwalaczu nr 6, 7, 8, 9.</w:t>
-      </w:r>
-    </w:p>
-    <w:p>
-      <w:pPr>
-        <w:pStyle w:val="ListParagraph"/>
-        <w:numPr>
-          <w:ilvl w:val="0"/>
-          <w:numId w:val="4"/>
-        </w:numPr>
-        <w:spacing w:lineRule="auto" w:line="360"/>
-        <w:rPr/>
-      </w:pPr>
-      <w:r>
-        <w:rPr/>
-        <w:t>Funkcja nr 2: weryfikuje czy dany użytkownik jest nauczycielem i czy ma już wychowawstwo – wykorzystana w wyzwalaczu nr 12, 13.</w:t>
-      </w:r>
-    </w:p>
-    <w:p>
-      <w:pPr>
-        <w:pStyle w:val="ListParagraph"/>
-        <w:numPr>
-          <w:ilvl w:val="0"/>
-          <w:numId w:val="4"/>
-        </w:numPr>
-        <w:spacing w:lineRule="auto" w:line="360"/>
-        <w:rPr/>
-      </w:pPr>
-      <w:r>
-        <w:rPr/>
-        <w:t>Funkcja nr 3: wyznacza liczbę uczniów w klasie – wykorzystana w wyzwalaczu nr 14, 15.</w:t>
+          <w:numId w:val="5"/>
+        </w:numPr>
+        <w:spacing w:lineRule="auto" w:line="360"/>
+        <w:rPr/>
+      </w:pPr>
+      <w:r>
+        <w:rPr/>
+        <w:t>Triger nr 1 – before add user (uczen): weryfikuje czy klasa do której ma trafić uczeń  nie zakończyła już edukacji.</w:t>
+      </w:r>
+    </w:p>
+    <w:p>
+      <w:pPr>
+        <w:pStyle w:val="ListParagraph"/>
+        <w:numPr>
+          <w:ilvl w:val="0"/>
+          <w:numId w:val="5"/>
+        </w:numPr>
+        <w:spacing w:lineRule="auto" w:line="360"/>
+        <w:rPr/>
+      </w:pPr>
+      <w:r>
+        <w:rPr/>
+        <w:t>Triger nr 2 – before add timetable: weryfikuje czy nowe zajęcia nie zachodzą na już istniejące.</w:t>
+      </w:r>
+    </w:p>
+    <w:p>
+      <w:pPr>
+        <w:pStyle w:val="ListParagraph"/>
+        <w:numPr>
+          <w:ilvl w:val="0"/>
+          <w:numId w:val="5"/>
+        </w:numPr>
+        <w:spacing w:lineRule="auto" w:line="360"/>
+        <w:rPr/>
+      </w:pPr>
+      <w:r>
+        <w:rPr/>
+        <w:t>Triger nr 3 – after add class: wyznacza rok ukończenia szkoły dla tej klasy.</w:t>
+      </w:r>
+    </w:p>
+    <w:p>
+      <w:pPr>
+        <w:pStyle w:val="ListParagraph"/>
+        <w:numPr>
+          <w:ilvl w:val="0"/>
+          <w:numId w:val="5"/>
+        </w:numPr>
+        <w:spacing w:lineRule="auto" w:line="360"/>
+        <w:rPr/>
+      </w:pPr>
+      <w:r>
+        <w:rPr/>
+        <w:t>Triger nr 4 – before update user (uczen): weryfikuje czy klasa do której ma trafić uczeń  nie zakończyła już edukacji.</w:t>
+      </w:r>
+    </w:p>
+    <w:p>
+      <w:pPr>
+        <w:pStyle w:val="ListParagraph"/>
+        <w:numPr>
+          <w:ilvl w:val="0"/>
+          <w:numId w:val="5"/>
+        </w:numPr>
+        <w:spacing w:lineRule="auto" w:line="360"/>
+        <w:rPr/>
+      </w:pPr>
+      <w:r>
+        <w:rPr/>
+        <w:t>Triger nr 5 – before update class: wyznacza rok ukończenia szkoły dla tej klasy.</w:t>
+      </w:r>
+    </w:p>
+    <w:p>
+      <w:pPr>
+        <w:pStyle w:val="ListParagraph"/>
+        <w:numPr>
+          <w:ilvl w:val="0"/>
+          <w:numId w:val="5"/>
+        </w:numPr>
+        <w:spacing w:lineRule="auto" w:line="360"/>
+        <w:rPr/>
+      </w:pPr>
+      <w:r>
+        <w:rPr/>
+        <w:t>Triger nr 6 – before add grade: weryfikuje czy user dodający ocenę na pewno nie jest uczniem.</w:t>
+      </w:r>
+    </w:p>
+    <w:p>
+      <w:pPr>
+        <w:pStyle w:val="ListParagraph"/>
+        <w:numPr>
+          <w:ilvl w:val="0"/>
+          <w:numId w:val="5"/>
+        </w:numPr>
+        <w:spacing w:lineRule="auto" w:line="360"/>
+        <w:rPr/>
+      </w:pPr>
+      <w:r>
+        <w:rPr/>
+        <w:t>Triger nr 7 – before update grade: weryfikuje czy user dodający ocenę na pewno nie jest uczniem.</w:t>
+      </w:r>
+    </w:p>
+    <w:p>
+      <w:pPr>
+        <w:pStyle w:val="ListParagraph"/>
+        <w:numPr>
+          <w:ilvl w:val="0"/>
+          <w:numId w:val="5"/>
+        </w:numPr>
+        <w:spacing w:lineRule="auto" w:line="360"/>
+        <w:rPr/>
+      </w:pPr>
+      <w:r>
+        <w:rPr/>
+        <w:t>Triger nr 8 – before add grade: weryfikuje czy user otrzymujący ocenę na pewno jest uczniem.</w:t>
+      </w:r>
+    </w:p>
+    <w:p>
+      <w:pPr>
+        <w:pStyle w:val="ListParagraph"/>
+        <w:numPr>
+          <w:ilvl w:val="0"/>
+          <w:numId w:val="5"/>
+        </w:numPr>
+        <w:spacing w:lineRule="auto" w:line="360"/>
+        <w:rPr/>
+      </w:pPr>
+      <w:r>
+        <w:rPr/>
+        <w:t>Triger nr 9 – before update grade: weryfikuje czy user otrzymujący ocenę na pewno jest uczniem.</w:t>
+      </w:r>
+    </w:p>
+    <w:p>
+      <w:pPr>
+        <w:pStyle w:val="ListParagraph"/>
+        <w:numPr>
+          <w:ilvl w:val="0"/>
+          <w:numId w:val="5"/>
+        </w:numPr>
+        <w:spacing w:lineRule="auto" w:line="360"/>
+        <w:rPr/>
+      </w:pPr>
+      <w:r>
+        <w:rPr/>
+        <w:t>Triger nr 10 – before add grade : weryfikuje czy nauczyciel wystawiający ocenę na pewno naucza ucznia otrzymującego ocenę przedmiotu z którego ocena jest wystawiana.</w:t>
+      </w:r>
+    </w:p>
+    <w:p>
+      <w:pPr>
+        <w:pStyle w:val="ListParagraph"/>
+        <w:numPr>
+          <w:ilvl w:val="0"/>
+          <w:numId w:val="5"/>
+        </w:numPr>
+        <w:spacing w:lineRule="auto" w:line="360"/>
+        <w:rPr/>
+      </w:pPr>
+      <w:r>
+        <w:rPr/>
+        <w:t>Triger nr 11 – before update grade : weryfikuje czy nauczyciel wystawiający ocenę na pewno naucza ucznia otrzymującego ocenę przedmiotu z którego ocena jest wystawiana.</w:t>
+      </w:r>
+    </w:p>
+    <w:p>
+      <w:pPr>
+        <w:pStyle w:val="ListParagraph"/>
+        <w:numPr>
+          <w:ilvl w:val="0"/>
+          <w:numId w:val="5"/>
+        </w:numPr>
+        <w:spacing w:lineRule="auto" w:line="360"/>
+        <w:rPr/>
+      </w:pPr>
+      <w:r>
+        <w:rPr/>
+        <w:t>Triger nr 12 – before add class: weryfikuję czy użytkownik, który ma być wychować na pewno jest nauczycielem i czy nie ma już wychowawstwa.</w:t>
+      </w:r>
+    </w:p>
+    <w:p>
+      <w:pPr>
+        <w:pStyle w:val="ListParagraph"/>
+        <w:numPr>
+          <w:ilvl w:val="0"/>
+          <w:numId w:val="5"/>
+        </w:numPr>
+        <w:spacing w:lineRule="auto" w:line="360"/>
+        <w:rPr/>
+      </w:pPr>
+      <w:r>
+        <w:rPr/>
+        <w:t>Triger nr 13 – before update class: weryfikuję czy użytkownik, który ma być wychować na pewno jest nauczycielem i czy nie ma już wychowawstwa.</w:t>
+      </w:r>
+    </w:p>
+    <w:p>
+      <w:pPr>
+        <w:pStyle w:val="ListParagraph"/>
+        <w:numPr>
+          <w:ilvl w:val="0"/>
+          <w:numId w:val="5"/>
+        </w:numPr>
+        <w:spacing w:lineRule="auto" w:line="360"/>
+        <w:rPr/>
+      </w:pPr>
+      <w:r>
+        <w:rPr/>
+        <w:t>Triger nr 14 – before add user (uczen): weryfikuje czy klasa do której ma trafić uczeń nie jest pełna.</w:t>
+      </w:r>
+    </w:p>
+    <w:p>
+      <w:pPr>
+        <w:pStyle w:val="ListParagraph"/>
+        <w:numPr>
+          <w:ilvl w:val="0"/>
+          <w:numId w:val="5"/>
+        </w:numPr>
+        <w:spacing w:lineRule="auto" w:line="360"/>
+        <w:rPr/>
+      </w:pPr>
+      <w:r>
+        <w:rPr/>
+        <w:t>Triger nr 15 - before update user (uczen): weryfikuje czy klasa do której ma trafić uczeń nie jest pełna.</w:t>
       </w:r>
     </w:p>
     <w:p>
       <w:pPr>
         <w:pStyle w:val="Normal"/>
+        <w:spacing w:lineRule="auto" w:line="360"/>
+        <w:jc w:val="both"/>
+        <w:rPr/>
+      </w:pPr>
+      <w:r>
+        <w:rPr/>
+      </w:r>
+    </w:p>
+    <w:p>
+      <w:pPr>
+        <w:pStyle w:val="Normal"/>
         <w:jc w:val="both"/>
         <w:rPr>
           <w:u w:val="single"/>
@@ -1237,6 +1580,7 @@
         <w:rPr>
           <w:u w:val="single"/>
         </w:rPr>
+        <w:t>Widoki</w:t>
       </w:r>
     </w:p>
     <w:p>
@@ -1251,282 +1595,6 @@
         <w:rPr>
           <w:u w:val="single"/>
         </w:rPr>
-        <w:t>Wyzwalacze (trigery)</w:t>
-      </w:r>
-    </w:p>
-    <w:p>
-      <w:pPr>
-        <w:pStyle w:val="Normal"/>
-        <w:jc w:val="both"/>
-        <w:rPr/>
-      </w:pPr>
-      <w:r>
-        <w:rPr/>
-      </w:r>
-    </w:p>
-    <w:p>
-      <w:pPr>
-        <w:pStyle w:val="ListParagraph"/>
-        <w:numPr>
-          <w:ilvl w:val="0"/>
-          <w:numId w:val="5"/>
-        </w:numPr>
-        <w:spacing w:lineRule="auto" w:line="360"/>
-        <w:rPr/>
-      </w:pPr>
-      <w:r>
-        <w:rPr/>
-        <w:t>Triger nr 1 – before add user (uczen): weryfikuje czy klasa do której ma trafić uczeń  nie zakończyła już edukacji.</w:t>
-      </w:r>
-    </w:p>
-    <w:p>
-      <w:pPr>
-        <w:pStyle w:val="ListParagraph"/>
-        <w:numPr>
-          <w:ilvl w:val="0"/>
-          <w:numId w:val="5"/>
-        </w:numPr>
-        <w:spacing w:lineRule="auto" w:line="360"/>
-        <w:rPr/>
-      </w:pPr>
-      <w:r>
-        <w:rPr/>
-        <w:t>Triger nr 2 – before add timetable: weryfikuje czy nowe zajęcia nie zachodzą na już istniejące.</w:t>
-      </w:r>
-    </w:p>
-    <w:p>
-      <w:pPr>
-        <w:pStyle w:val="ListParagraph"/>
-        <w:numPr>
-          <w:ilvl w:val="0"/>
-          <w:numId w:val="5"/>
-        </w:numPr>
-        <w:spacing w:lineRule="auto" w:line="360"/>
-        <w:rPr/>
-      </w:pPr>
-      <w:r>
-        <w:rPr/>
-        <w:t>Triger nr 3 – after add class: wyznacza rok ukończenia szkoły dla tej klasy.</w:t>
-      </w:r>
-    </w:p>
-    <w:p>
-      <w:pPr>
-        <w:pStyle w:val="ListParagraph"/>
-        <w:numPr>
-          <w:ilvl w:val="0"/>
-          <w:numId w:val="5"/>
-        </w:numPr>
-        <w:spacing w:lineRule="auto" w:line="360"/>
-        <w:rPr/>
-      </w:pPr>
-      <w:r>
-        <w:rPr/>
-        <w:t>Triger nr 4 – before update user (uczen): weryfikuje czy klasa do której ma trafić uczeń  nie zakończyła już edukacji.</w:t>
-      </w:r>
-    </w:p>
-    <w:p>
-      <w:pPr>
-        <w:pStyle w:val="ListParagraph"/>
-        <w:numPr>
-          <w:ilvl w:val="0"/>
-          <w:numId w:val="5"/>
-        </w:numPr>
-        <w:spacing w:lineRule="auto" w:line="360"/>
-        <w:rPr/>
-      </w:pPr>
-      <w:r>
-        <w:rPr/>
-        <w:t>Triger nr 5 – before update class: wyznacza rok ukończenia szkoły dla tej klasy.</w:t>
-      </w:r>
-    </w:p>
-    <w:p>
-      <w:pPr>
-        <w:pStyle w:val="ListParagraph"/>
-        <w:numPr>
-          <w:ilvl w:val="0"/>
-          <w:numId w:val="5"/>
-        </w:numPr>
-        <w:spacing w:lineRule="auto" w:line="360"/>
-        <w:rPr/>
-      </w:pPr>
-      <w:r>
-        <w:rPr/>
-        <w:t>Triger nr 6 – before add grade: weryfikuje czy user dodający ocenę na pewno nie jest uczniem.</w:t>
-      </w:r>
-    </w:p>
-    <w:p>
-      <w:pPr>
-        <w:pStyle w:val="ListParagraph"/>
-        <w:numPr>
-          <w:ilvl w:val="0"/>
-          <w:numId w:val="5"/>
-        </w:numPr>
-        <w:spacing w:lineRule="auto" w:line="360"/>
-        <w:rPr/>
-      </w:pPr>
-      <w:r>
-        <w:rPr/>
-        <w:t>Triger nr 7 – before update grade: weryfikuje czy user dodający ocenę na pewno nie jest uczniem.</w:t>
-      </w:r>
-    </w:p>
-    <w:p>
-      <w:pPr>
-        <w:pStyle w:val="ListParagraph"/>
-        <w:numPr>
-          <w:ilvl w:val="0"/>
-          <w:numId w:val="5"/>
-        </w:numPr>
-        <w:spacing w:lineRule="auto" w:line="360"/>
-        <w:rPr/>
-      </w:pPr>
-      <w:r>
-        <w:rPr/>
-        <w:t>Triger nr 8 – before add grade: weryfikuje czy user otrzymujący ocenę na pewno jest uczniem.</w:t>
-      </w:r>
-    </w:p>
-    <w:p>
-      <w:pPr>
-        <w:pStyle w:val="ListParagraph"/>
-        <w:numPr>
-          <w:ilvl w:val="0"/>
-          <w:numId w:val="5"/>
-        </w:numPr>
-        <w:spacing w:lineRule="auto" w:line="360"/>
-        <w:rPr/>
-      </w:pPr>
-      <w:r>
-        <w:rPr/>
-        <w:t>Triger nr 9 – before update grade: weryfikuje czy user otrzymujący ocenę na pewno jest uczniem.</w:t>
-      </w:r>
-    </w:p>
-    <w:p>
-      <w:pPr>
-        <w:pStyle w:val="ListParagraph"/>
-        <w:numPr>
-          <w:ilvl w:val="0"/>
-          <w:numId w:val="5"/>
-        </w:numPr>
-        <w:spacing w:lineRule="auto" w:line="360"/>
-        <w:rPr/>
-      </w:pPr>
-      <w:r>
-        <w:rPr/>
-        <w:t>Triger nr 10 – before add grade : weryfikuje czy nauczyciel wystawiający ocenę na pewno naucza ucznia otrzymującego ocenę przedmiotu z którego ocena jest wystawiana.</w:t>
-      </w:r>
-    </w:p>
-    <w:p>
-      <w:pPr>
-        <w:pStyle w:val="ListParagraph"/>
-        <w:numPr>
-          <w:ilvl w:val="0"/>
-          <w:numId w:val="5"/>
-        </w:numPr>
-        <w:spacing w:lineRule="auto" w:line="360"/>
-        <w:rPr/>
-      </w:pPr>
-      <w:r>
-        <w:rPr/>
-        <w:t>Triger nr 11 – before update grade : weryfikuje czy nauczyciel wystawiający ocenę na pewno naucza ucznia otrzymującego ocenę przedmiotu z którego ocena jest wystawiana.</w:t>
-      </w:r>
-    </w:p>
-    <w:p>
-      <w:pPr>
-        <w:pStyle w:val="ListParagraph"/>
-        <w:numPr>
-          <w:ilvl w:val="0"/>
-          <w:numId w:val="5"/>
-        </w:numPr>
-        <w:spacing w:lineRule="auto" w:line="360"/>
-        <w:rPr/>
-      </w:pPr>
-      <w:r>
-        <w:rPr/>
-        <w:t>Triger nr 12 – before add class: weryfikuję czy użytkownik, który ma być wychować na pewno jest nauczycielem i czy nie ma już wychowawstwa.</w:t>
-      </w:r>
-    </w:p>
-    <w:p>
-      <w:pPr>
-        <w:pStyle w:val="ListParagraph"/>
-        <w:numPr>
-          <w:ilvl w:val="0"/>
-          <w:numId w:val="5"/>
-        </w:numPr>
-        <w:spacing w:lineRule="auto" w:line="360"/>
-        <w:rPr/>
-      </w:pPr>
-      <w:r>
-        <w:rPr/>
-        <w:t>Triger nr 13 – before update class: weryfikuję czy użytkownik, który ma być wychować na pewno jest nauczycielem i czy nie ma już wychowawstwa.</w:t>
-      </w:r>
-    </w:p>
-    <w:p>
-      <w:pPr>
-        <w:pStyle w:val="ListParagraph"/>
-        <w:numPr>
-          <w:ilvl w:val="0"/>
-          <w:numId w:val="5"/>
-        </w:numPr>
-        <w:spacing w:lineRule="auto" w:line="360"/>
-        <w:rPr/>
-      </w:pPr>
-      <w:r>
-        <w:rPr/>
-        <w:t>Triger nr 14 – before add user (uczen): weryfikuje czy klasa do której ma trafić uczeń nie jest pełna.</w:t>
-      </w:r>
-    </w:p>
-    <w:p>
-      <w:pPr>
-        <w:pStyle w:val="ListParagraph"/>
-        <w:numPr>
-          <w:ilvl w:val="0"/>
-          <w:numId w:val="5"/>
-        </w:numPr>
-        <w:spacing w:lineRule="auto" w:line="360"/>
-        <w:rPr/>
-      </w:pPr>
-      <w:r>
-        <w:rPr/>
-        <w:t>Triger nr 15 - before update user (uczen): weryfikuje czy klasa do której ma trafić uczeń nie jest pełna.</w:t>
-      </w:r>
-    </w:p>
-    <w:p>
-      <w:pPr>
-        <w:pStyle w:val="Normal"/>
-        <w:spacing w:lineRule="auto" w:line="360"/>
-        <w:jc w:val="both"/>
-        <w:rPr/>
-      </w:pPr>
-      <w:r>
-        <w:rPr/>
-      </w:r>
-    </w:p>
-    <w:p>
-      <w:pPr>
-        <w:pStyle w:val="Normal"/>
-        <w:jc w:val="both"/>
-        <w:rPr>
-          <w:u w:val="single"/>
-        </w:rPr>
-      </w:pPr>
-      <w:r>
-        <w:rPr>
-          <w:u w:val="single"/>
-        </w:rPr>
-        <w:t>Widoki</w:t>
-      </w:r>
-    </w:p>
-    <w:p>
-      <w:pPr>
-        <w:pStyle w:val="Normal"/>
-        <w:jc w:val="both"/>
-        <w:rPr>
-          <w:u w:val="single"/>
-        </w:rPr>
-      </w:pPr>
-      <w:r>
-        <w:rPr>
-          <w:u w:val="single"/>
-        </w:rPr>
       </w:r>
     </w:p>
     <w:p>
@@ -1655,6 +1723,38 @@
       <w:r>
         <w:rPr/>
         <w:t>Widok nr 8: Lista klas które uczy dany nauczyciel, z przedmiotami których tam uczy.</w:t>
+      </w:r>
+    </w:p>
+    <w:p>
+      <w:pPr>
+        <w:pStyle w:val="ListParagraph"/>
+        <w:numPr>
+          <w:ilvl w:val="0"/>
+          <w:numId w:val="6"/>
+        </w:numPr>
+        <w:spacing w:lineRule="auto" w:line="360"/>
+        <w:jc w:val="both"/>
+        <w:rPr/>
+      </w:pPr>
+      <w:r>
+        <w:rPr/>
+        <w:t>Widok nr 9:</w:t>
+      </w:r>
+    </w:p>
+    <w:p>
+      <w:pPr>
+        <w:pStyle w:val="ListParagraph"/>
+        <w:numPr>
+          <w:ilvl w:val="0"/>
+          <w:numId w:val="6"/>
+        </w:numPr>
+        <w:spacing w:lineRule="auto" w:line="360"/>
+        <w:jc w:val="both"/>
+        <w:rPr/>
+      </w:pPr>
+      <w:r>
+        <w:rPr/>
+        <w:t>Widok nr 10:</w:t>
       </w:r>
     </w:p>
     <w:p>
@@ -1909,23 +2009,7 @@
       </w:pPr>
       <w:r>
         <w:rPr/>
-        <w:t xml:space="preserve">W ramach prezentacji stworzonego systemu bazodanowego zaimplementowane aplikacje webową w język TypeScript z wykorzystaniem frameworka React. Powstałe oprogramowanie pozwala przeprowadzić </w:t>
-      </w:r>
-      <w:r>
-        <w:rPr/>
-        <w:t xml:space="preserve">przykładowe </w:t>
-      </w:r>
-      <w:r>
-        <w:rPr/>
-        <w:t xml:space="preserve">operację na bazie danych, a także umożliwia prezentację danych </w:t>
-      </w:r>
-      <w:r>
-        <w:rPr/>
-        <w:t>wraz z uwzględnieniem zależności między nimi</w:t>
-      </w:r>
-      <w:r>
-        <w:rPr/>
-        <w:t>.</w:t>
+        <w:t>W ramach prezentacji stworzonego systemu bazodanowego zaimplementowane aplikacje webową w język TypeScript z wykorzystaniem frameworka React. Powstałe oprogramowanie pozwala przeprowadzić przykładowe operację na bazie danych, a także umożliwia prezentację danych wraz z uwzględnieniem zależności między nimi.</w:t>
       </w:r>
     </w:p>
     <w:p>
@@ -1954,11 +2038,7 @@
       </w:pPr>
       <w:r>
         <w:rPr/>
-        <w:t xml:space="preserve">Tabela z danymi przedstawiająca </w:t>
-      </w:r>
-      <w:r>
-        <w:rPr/>
-        <w:t>listę klas</w:t>
+        <w:t>Tabela z danymi przedstawiająca listę klas</w:t>
       </w:r>
     </w:p>
     <w:p>

</xml_diff>